<commit_message>
java -> python :data types :snake:
</commit_message>
<xml_diff>
--- a/Basics/5. מג'אווה לפייתון- טיפוס נתונים.docx
+++ b/Basics/5. מג'אווה לפייתון- טיפוס נתונים.docx
@@ -54,7 +54,16 @@
           <w:rFonts w:hint="cs"/>
           <w:rtl/>
         </w:rPr>
-        <w:t>ונים הוא מושג המגדיר מה הערכים שכל סוג של משתנה יכול לקלו</w:t>
+        <w:t>ונים הוא מושג המגדיר מה הערכים שכל סוג של מ</w:t>
+      </w:r>
+      <w:bookmarkStart w:id="0" w:name="_GoBack"/>
+      <w:bookmarkEnd w:id="0"/>
+      <w:r>
+        <w:rPr>
+          <w:rFonts w:hint="cs"/>
+          <w:rtl/>
+        </w:rPr>
+        <w:t>שתנה יכול לקלו</w:t>
       </w:r>
       <w:r>
         <w:rPr>
@@ -320,7 +329,25 @@
           <w:sz w:val="20"/>
           <w:szCs w:val="20"/>
         </w:rPr>
-        <w:t>&gt;&gt; type(2)</w:t>
+        <w:t xml:space="preserve">&gt;&gt; </w:t>
+      </w:r>
+      <w:proofErr w:type="gramStart"/>
+      <w:r>
+        <w:rPr>
+          <w:rFonts w:ascii="Consolas" w:hAnsi="Consolas" w:cs="Consolas"/>
+          <w:sz w:val="20"/>
+          <w:szCs w:val="20"/>
+        </w:rPr>
+        <w:t>type(</w:t>
+      </w:r>
+      <w:proofErr w:type="gramEnd"/>
+      <w:r>
+        <w:rPr>
+          <w:rFonts w:ascii="Consolas" w:hAnsi="Consolas" w:cs="Consolas"/>
+          <w:sz w:val="20"/>
+          <w:szCs w:val="20"/>
+        </w:rPr>
+        <w:t>2)</w:t>
       </w:r>
       <w:r>
         <w:rPr>
@@ -517,7 +544,25 @@
           <w:sz w:val="20"/>
           <w:szCs w:val="20"/>
         </w:rPr>
-        <w:t>&gt;&gt; type(True)</w:t>
+        <w:t xml:space="preserve">&gt;&gt; </w:t>
+      </w:r>
+      <w:proofErr w:type="gramStart"/>
+      <w:r>
+        <w:rPr>
+          <w:rFonts w:ascii="Consolas" w:hAnsi="Consolas" w:cs="Consolas"/>
+          <w:sz w:val="20"/>
+          <w:szCs w:val="20"/>
+        </w:rPr>
+        <w:t>type(</w:t>
+      </w:r>
+      <w:proofErr w:type="gramEnd"/>
+      <w:r>
+        <w:rPr>
+          <w:rFonts w:ascii="Consolas" w:hAnsi="Consolas" w:cs="Consolas"/>
+          <w:sz w:val="20"/>
+          <w:szCs w:val="20"/>
+        </w:rPr>
+        <w:t>True)</w:t>
       </w:r>
       <w:r>
         <w:rPr>
@@ -684,13 +729,23 @@
         </w:rPr>
         <w:br/>
       </w:r>
-      <w:r>
-        <w:rPr>
-          <w:rFonts w:ascii="Consolas" w:hAnsi="Consolas" w:cs="Consolas"/>
-          <w:sz w:val="20"/>
-          <w:szCs w:val="20"/>
-        </w:rPr>
-        <w:t xml:space="preserve">string= ' ' ' This is going to be a really long string, </w:t>
+      <w:proofErr w:type="gramStart"/>
+      <w:r>
+        <w:rPr>
+          <w:rFonts w:ascii="Consolas" w:hAnsi="Consolas" w:cs="Consolas"/>
+          <w:sz w:val="20"/>
+          <w:szCs w:val="20"/>
+        </w:rPr>
+        <w:t>string</w:t>
+      </w:r>
+      <w:proofErr w:type="gramEnd"/>
+      <w:r>
+        <w:rPr>
+          <w:rFonts w:ascii="Consolas" w:hAnsi="Consolas" w:cs="Consolas"/>
+          <w:sz w:val="20"/>
+          <w:szCs w:val="20"/>
+        </w:rPr>
+        <w:t xml:space="preserve">= ' ' ' This is going to be a really long string, </w:t>
       </w:r>
       <w:r>
         <w:rPr>
@@ -876,13 +931,23 @@
         </w:rPr>
         <w:t xml:space="preserve"> </w:t>
       </w:r>
-      <w:r>
-        <w:rPr>
-          <w:rFonts w:ascii="Consolas" w:hAnsi="Consolas" w:cs="Consolas"/>
-          <w:sz w:val="20"/>
-          <w:szCs w:val="20"/>
-        </w:rPr>
-        <w:t>print(str3)</w:t>
+      <w:proofErr w:type="gramStart"/>
+      <w:r>
+        <w:rPr>
+          <w:rFonts w:ascii="Consolas" w:hAnsi="Consolas" w:cs="Consolas"/>
+          <w:sz w:val="20"/>
+          <w:szCs w:val="20"/>
+        </w:rPr>
+        <w:t>print(</w:t>
+      </w:r>
+      <w:proofErr w:type="gramEnd"/>
+      <w:r>
+        <w:rPr>
+          <w:rFonts w:ascii="Consolas" w:hAnsi="Consolas" w:cs="Consolas"/>
+          <w:sz w:val="20"/>
+          <w:szCs w:val="20"/>
+        </w:rPr>
+        <w:t>str3)</w:t>
       </w:r>
       <w:r>
         <w:rPr>
@@ -958,22 +1023,50 @@
         </w:rPr>
         <w:t xml:space="preserve"> </w:t>
       </w:r>
-      <w:r>
-        <w:rPr>
-          <w:rFonts w:ascii="Consolas" w:hAnsi="Consolas" w:cs="Consolas"/>
-          <w:sz w:val="20"/>
-          <w:szCs w:val="20"/>
-        </w:rPr>
-        <w:t>print(a*4)</w:t>
-      </w:r>
-      <w:r>
-        <w:rPr>
-          <w:rFonts w:ascii="Consolas" w:hAnsi="Consolas" w:cs="Consolas"/>
-          <w:sz w:val="20"/>
-          <w:szCs w:val="20"/>
-        </w:rPr>
-        <w:br/>
-        <w:t xml:space="preserve">    'aaaa'</w:t>
+      <w:proofErr w:type="gramStart"/>
+      <w:r>
+        <w:rPr>
+          <w:rFonts w:ascii="Consolas" w:hAnsi="Consolas" w:cs="Consolas"/>
+          <w:sz w:val="20"/>
+          <w:szCs w:val="20"/>
+        </w:rPr>
+        <w:t>print(</w:t>
+      </w:r>
+      <w:proofErr w:type="gramEnd"/>
+      <w:r>
+        <w:rPr>
+          <w:rFonts w:ascii="Consolas" w:hAnsi="Consolas" w:cs="Consolas"/>
+          <w:sz w:val="20"/>
+          <w:szCs w:val="20"/>
+        </w:rPr>
+        <w:t>a*4)</w:t>
+      </w:r>
+      <w:r>
+        <w:rPr>
+          <w:rFonts w:ascii="Consolas" w:hAnsi="Consolas" w:cs="Consolas"/>
+          <w:sz w:val="20"/>
+          <w:szCs w:val="20"/>
+        </w:rPr>
+        <w:br/>
+        <w:t xml:space="preserve">    '</w:t>
+      </w:r>
+      <w:proofErr w:type="spellStart"/>
+      <w:r>
+        <w:rPr>
+          <w:rFonts w:ascii="Consolas" w:hAnsi="Consolas" w:cs="Consolas"/>
+          <w:sz w:val="20"/>
+          <w:szCs w:val="20"/>
+        </w:rPr>
+        <w:t>aaaa</w:t>
+      </w:r>
+      <w:proofErr w:type="spellEnd"/>
+      <w:r>
+        <w:rPr>
+          <w:rFonts w:ascii="Consolas" w:hAnsi="Consolas" w:cs="Consolas"/>
+          <w:sz w:val="20"/>
+          <w:szCs w:val="20"/>
+        </w:rPr>
+        <w:t>'</w:t>
       </w:r>
     </w:p>
     <w:p>
@@ -1008,9 +1101,11 @@
         </w:rPr>
         <w:t xml:space="preserve"> (נראה בהמשך), אך כן ישנן פונקציות של המחלקה </w:t>
       </w:r>
+      <w:proofErr w:type="spellStart"/>
       <w:r>
         <w:t>str</w:t>
       </w:r>
+      <w:proofErr w:type="spellEnd"/>
       <w:r>
         <w:rPr>
           <w:rFonts w:hint="cs"/>
@@ -1113,13 +1208,23 @@
         </w:rPr>
         <w:t xml:space="preserve"> </w:t>
       </w:r>
-      <w:r>
-        <w:rPr>
-          <w:rFonts w:ascii="Consolas" w:hAnsi="Consolas" w:cs="Consolas"/>
-          <w:sz w:val="20"/>
-          <w:szCs w:val="20"/>
-        </w:rPr>
-        <w:t>string= "Hello World"</w:t>
+      <w:proofErr w:type="gramStart"/>
+      <w:r>
+        <w:rPr>
+          <w:rFonts w:ascii="Consolas" w:hAnsi="Consolas" w:cs="Consolas"/>
+          <w:sz w:val="20"/>
+          <w:szCs w:val="20"/>
+        </w:rPr>
+        <w:t>string</w:t>
+      </w:r>
+      <w:proofErr w:type="gramEnd"/>
+      <w:r>
+        <w:rPr>
+          <w:rFonts w:ascii="Consolas" w:hAnsi="Consolas" w:cs="Consolas"/>
+          <w:sz w:val="20"/>
+          <w:szCs w:val="20"/>
+        </w:rPr>
+        <w:t>= "Hello World"</w:t>
       </w:r>
       <w:r>
         <w:rPr>
@@ -1138,13 +1243,59 @@
         </w:rPr>
         <w:t xml:space="preserve"> </w:t>
       </w:r>
-      <w:r>
-        <w:rPr>
-          <w:rFonts w:ascii="Consolas" w:hAnsi="Consolas" w:cs="Consolas"/>
-          <w:sz w:val="20"/>
-          <w:szCs w:val="20"/>
-        </w:rPr>
-        <w:t>prtint(string.replace("Hello","Bye"))</w:t>
+      <w:proofErr w:type="spellStart"/>
+      <w:r>
+        <w:rPr>
+          <w:rFonts w:ascii="Consolas" w:hAnsi="Consolas" w:cs="Consolas"/>
+          <w:sz w:val="20"/>
+          <w:szCs w:val="20"/>
+        </w:rPr>
+        <w:t>prtint</w:t>
+      </w:r>
+      <w:proofErr w:type="spellEnd"/>
+      <w:r>
+        <w:rPr>
+          <w:rFonts w:ascii="Consolas" w:hAnsi="Consolas" w:cs="Consolas"/>
+          <w:sz w:val="20"/>
+          <w:szCs w:val="20"/>
+        </w:rPr>
+        <w:t>(</w:t>
+      </w:r>
+      <w:proofErr w:type="spellStart"/>
+      <w:r>
+        <w:rPr>
+          <w:rFonts w:ascii="Consolas" w:hAnsi="Consolas" w:cs="Consolas"/>
+          <w:sz w:val="20"/>
+          <w:szCs w:val="20"/>
+        </w:rPr>
+        <w:t>string.replace</w:t>
+      </w:r>
+      <w:proofErr w:type="spellEnd"/>
+      <w:r>
+        <w:rPr>
+          <w:rFonts w:ascii="Consolas" w:hAnsi="Consolas" w:cs="Consolas"/>
+          <w:sz w:val="20"/>
+          <w:szCs w:val="20"/>
+        </w:rPr>
+        <w:t>("</w:t>
+      </w:r>
+      <w:proofErr w:type="spellStart"/>
+      <w:r>
+        <w:rPr>
+          <w:rFonts w:ascii="Consolas" w:hAnsi="Consolas" w:cs="Consolas"/>
+          <w:sz w:val="20"/>
+          <w:szCs w:val="20"/>
+        </w:rPr>
+        <w:t>Hello","Bye</w:t>
+      </w:r>
+      <w:proofErr w:type="spellEnd"/>
+      <w:r>
+        <w:rPr>
+          <w:rFonts w:ascii="Consolas" w:hAnsi="Consolas" w:cs="Consolas"/>
+          <w:sz w:val="20"/>
+          <w:szCs w:val="20"/>
+        </w:rPr>
+        <w:t>"))</w:t>
       </w:r>
       <w:r>
         <w:rPr>
@@ -1178,7 +1329,25 @@
           <w:sz w:val="20"/>
           <w:szCs w:val="20"/>
         </w:rPr>
-        <w:t>print(string.upper())</w:t>
+        <w:t>print(</w:t>
+      </w:r>
+      <w:proofErr w:type="spellStart"/>
+      <w:r>
+        <w:rPr>
+          <w:rFonts w:ascii="Consolas" w:hAnsi="Consolas" w:cs="Consolas"/>
+          <w:sz w:val="20"/>
+          <w:szCs w:val="20"/>
+        </w:rPr>
+        <w:t>string.upper</w:t>
+      </w:r>
+      <w:proofErr w:type="spellEnd"/>
+      <w:r>
+        <w:rPr>
+          <w:rFonts w:ascii="Consolas" w:hAnsi="Consolas" w:cs="Consolas"/>
+          <w:sz w:val="20"/>
+          <w:szCs w:val="20"/>
+        </w:rPr>
+        <w:t>())</w:t>
       </w:r>
       <w:r>
         <w:rPr>
@@ -1231,6 +1400,7 @@
           <w:rtl/>
         </w:rPr>
       </w:pPr>
+      <w:proofErr w:type="gramStart"/>
       <w:r>
         <w:rPr>
           <w:i/>
@@ -1260,6 +1430,7 @@
         </w:rPr>
         <w:t>לפעמים נרצה לבנות את המחרוזת שלנו כך שתכיל בתוכה משתנים שהגדרנו קודם לכן.</w:t>
       </w:r>
+      <w:proofErr w:type="gramEnd"/>
       <w:r>
         <w:rPr>
           <w:rtl/>
@@ -1279,13 +1450,29 @@
         <w:bidi w:val="0"/>
       </w:pPr>
       <w:r>
-        <w:t>&gt;&gt; name = "Tuna"</w:t>
-      </w:r>
-      <w:r>
-        <w:br/>
-      </w:r>
-      <w:r>
-        <w:t>&gt;&gt; str = "Hello</w:t>
+        <w:t xml:space="preserve">&gt;&gt; </w:t>
+      </w:r>
+      <w:proofErr w:type="gramStart"/>
+      <w:r>
+        <w:t>name</w:t>
+      </w:r>
+      <w:proofErr w:type="gramEnd"/>
+      <w:r>
+        <w:t xml:space="preserve"> = "Tuna"</w:t>
+      </w:r>
+      <w:r>
+        <w:br/>
+      </w:r>
+      <w:r>
+        <w:t xml:space="preserve">&gt;&gt; </w:t>
+      </w:r>
+      <w:proofErr w:type="spellStart"/>
+      <w:r>
+        <w:t>str</w:t>
+      </w:r>
+      <w:proofErr w:type="spellEnd"/>
+      <w:r>
+        <w:t xml:space="preserve"> = "Hello</w:t>
       </w:r>
       <w:r>
         <w:t xml:space="preserve"> </w:t>
@@ -1346,9 +1533,11 @@
         </w:rPr>
         <w:t xml:space="preserve"> שעובדת בצורה דומה ל-</w:t>
       </w:r>
+      <w:proofErr w:type="spellStart"/>
       <w:r>
         <w:t>printf</w:t>
       </w:r>
+      <w:proofErr w:type="spellEnd"/>
       <w:r>
         <w:rPr>
           <w:rFonts w:hint="cs"/>
@@ -1400,6 +1589,7 @@
         </w:rPr>
         <w:t xml:space="preserve"> </w:t>
       </w:r>
+      <w:proofErr w:type="spellStart"/>
       <w:r>
         <w:rPr>
           <w:rStyle w:val="n"/>
@@ -1407,6 +1597,7 @@
         </w:rPr>
         <w:t>first_name</w:t>
       </w:r>
+      <w:proofErr w:type="spellEnd"/>
       <w:r>
         <w:rPr>
           <w:rStyle w:val="HTMLCode"/>
@@ -1459,6 +1650,7 @@
         </w:rPr>
         <w:t xml:space="preserve"> </w:t>
       </w:r>
+      <w:proofErr w:type="spellStart"/>
       <w:r>
         <w:rPr>
           <w:rStyle w:val="n"/>
@@ -1466,6 +1658,7 @@
         </w:rPr>
         <w:t>last_name</w:t>
       </w:r>
+      <w:proofErr w:type="spellEnd"/>
       <w:r>
         <w:rPr>
           <w:rStyle w:val="HTMLCode"/>
@@ -1518,6 +1711,7 @@
         </w:rPr>
         <w:t xml:space="preserve"> </w:t>
       </w:r>
+      <w:proofErr w:type="gramStart"/>
       <w:r>
         <w:rPr>
           <w:rStyle w:val="n"/>
@@ -1525,6 +1719,7 @@
         </w:rPr>
         <w:t>age</w:t>
       </w:r>
+      <w:proofErr w:type="gramEnd"/>
       <w:r>
         <w:rPr>
           <w:rStyle w:val="HTMLCode"/>
@@ -1577,6 +1772,7 @@
         </w:rPr>
         <w:t xml:space="preserve"> </w:t>
       </w:r>
+      <w:proofErr w:type="gramStart"/>
       <w:r>
         <w:rPr>
           <w:rStyle w:val="n"/>
@@ -1584,6 +1780,7 @@
         </w:rPr>
         <w:t>profession</w:t>
       </w:r>
+      <w:proofErr w:type="gramEnd"/>
       <w:r>
         <w:rPr>
           <w:rStyle w:val="HTMLCode"/>
@@ -1636,6 +1833,7 @@
         </w:rPr>
         <w:t xml:space="preserve"> </w:t>
       </w:r>
+      <w:proofErr w:type="gramStart"/>
       <w:r>
         <w:rPr>
           <w:rStyle w:val="n"/>
@@ -1643,6 +1841,7 @@
         </w:rPr>
         <w:t>affiliation</w:t>
       </w:r>
+      <w:proofErr w:type="gramEnd"/>
       <w:r>
         <w:rPr>
           <w:rStyle w:val="HTMLCode"/>
@@ -1695,6 +1894,7 @@
         </w:rPr>
         <w:t xml:space="preserve"> </w:t>
       </w:r>
+      <w:proofErr w:type="gramStart"/>
       <w:r>
         <w:rPr>
           <w:rStyle w:val="nb"/>
@@ -1707,7 +1907,15 @@
           <w:rStyle w:val="p"/>
           <w:rFonts w:ascii="Consolas" w:hAnsi="Consolas" w:cs="Consolas"/>
         </w:rPr>
-        <w:t>((</w:t>
+        <w:t>(</w:t>
+      </w:r>
+      <w:proofErr w:type="gramEnd"/>
+      <w:r>
+        <w:rPr>
+          <w:rStyle w:val="p"/>
+          <w:rFonts w:ascii="Consolas" w:hAnsi="Consolas" w:cs="Consolas"/>
+        </w:rPr>
+        <w:t>(</w:t>
       </w:r>
       <w:r>
         <w:rPr>
@@ -1721,7 +1929,23 @@
           <w:rStyle w:val="si"/>
           <w:rFonts w:ascii="Consolas" w:hAnsi="Consolas" w:cs="Consolas"/>
         </w:rPr>
-        <w:t>{first_name}</w:t>
+        <w:t>{</w:t>
+      </w:r>
+      <w:proofErr w:type="spellStart"/>
+      <w:r>
+        <w:rPr>
+          <w:rStyle w:val="si"/>
+          <w:rFonts w:ascii="Consolas" w:hAnsi="Consolas" w:cs="Consolas"/>
+        </w:rPr>
+        <w:t>first_name</w:t>
+      </w:r>
+      <w:proofErr w:type="spellEnd"/>
+      <w:r>
+        <w:rPr>
+          <w:rStyle w:val="si"/>
+          <w:rFonts w:ascii="Consolas" w:hAnsi="Consolas" w:cs="Consolas"/>
+        </w:rPr>
+        <w:t>}</w:t>
       </w:r>
       <w:r>
         <w:rPr>
@@ -1735,7 +1959,23 @@
           <w:rStyle w:val="si"/>
           <w:rFonts w:ascii="Consolas" w:hAnsi="Consolas" w:cs="Consolas"/>
         </w:rPr>
-        <w:t>{last_name}</w:t>
+        <w:t>{</w:t>
+      </w:r>
+      <w:proofErr w:type="spellStart"/>
+      <w:r>
+        <w:rPr>
+          <w:rStyle w:val="si"/>
+          <w:rFonts w:ascii="Consolas" w:hAnsi="Consolas" w:cs="Consolas"/>
+        </w:rPr>
+        <w:t>last_name</w:t>
+      </w:r>
+      <w:proofErr w:type="spellEnd"/>
+      <w:r>
+        <w:rPr>
+          <w:rStyle w:val="si"/>
+          <w:rFonts w:ascii="Consolas" w:hAnsi="Consolas" w:cs="Consolas"/>
+        </w:rPr>
+        <w:t>}</w:t>
       </w:r>
       <w:r>
         <w:rPr>
@@ -1897,6 +2137,7 @@
         </w:rPr>
         <w:t>.</w:t>
       </w:r>
+      <w:proofErr w:type="gramStart"/>
       <w:r>
         <w:rPr>
           <w:rStyle w:val="n"/>
@@ -1911,6 +2152,8 @@
         </w:rPr>
         <w:t>(</w:t>
       </w:r>
+      <w:proofErr w:type="spellStart"/>
+      <w:proofErr w:type="gramEnd"/>
       <w:r>
         <w:rPr>
           <w:rStyle w:val="n"/>
@@ -1918,6 +2161,7 @@
         </w:rPr>
         <w:t>first_name</w:t>
       </w:r>
+      <w:proofErr w:type="spellEnd"/>
       <w:r>
         <w:rPr>
           <w:rStyle w:val="o"/>
@@ -1925,6 +2169,7 @@
         </w:rPr>
         <w:t>=</w:t>
       </w:r>
+      <w:proofErr w:type="spellStart"/>
       <w:r>
         <w:rPr>
           <w:rStyle w:val="n"/>
@@ -1932,6 +2177,7 @@
         </w:rPr>
         <w:t>first_name</w:t>
       </w:r>
+      <w:proofErr w:type="spellEnd"/>
       <w:r>
         <w:rPr>
           <w:rStyle w:val="p"/>
@@ -1946,6 +2192,7 @@
         </w:rPr>
         <w:t xml:space="preserve"> </w:t>
       </w:r>
+      <w:proofErr w:type="spellStart"/>
       <w:r>
         <w:rPr>
           <w:rStyle w:val="n"/>
@@ -1953,6 +2200,7 @@
         </w:rPr>
         <w:t>last_name</w:t>
       </w:r>
+      <w:proofErr w:type="spellEnd"/>
       <w:r>
         <w:rPr>
           <w:rStyle w:val="o"/>
@@ -1960,6 +2208,7 @@
         </w:rPr>
         <w:t>=</w:t>
       </w:r>
+      <w:proofErr w:type="spellStart"/>
       <w:r>
         <w:rPr>
           <w:rStyle w:val="n"/>
@@ -1967,6 +2216,7 @@
         </w:rPr>
         <w:t>last_name</w:t>
       </w:r>
+      <w:proofErr w:type="spellEnd"/>
       <w:r>
         <w:rPr>
           <w:rStyle w:val="p"/>
@@ -2199,9 +2449,11 @@
         </w:rPr>
         <w:t xml:space="preserve">נוספה טכניקה חדשה לשפה- </w:t>
       </w:r>
+      <w:proofErr w:type="spellStart"/>
       <w:r>
         <w:t>fstring</w:t>
       </w:r>
+      <w:proofErr w:type="spellEnd"/>
       <w:r>
         <w:rPr>
           <w:rFonts w:hint="cs"/>
@@ -2240,6 +2492,7 @@
         </w:rPr>
         <w:t xml:space="preserve">&gt;&gt; </w:t>
       </w:r>
+      <w:proofErr w:type="gramStart"/>
       <w:r>
         <w:rPr>
           <w:rStyle w:val="n"/>
@@ -2247,6 +2500,7 @@
         </w:rPr>
         <w:t>name</w:t>
       </w:r>
+      <w:proofErr w:type="gramEnd"/>
       <w:r>
         <w:rPr>
           <w:rStyle w:val="HTMLCode"/>
@@ -2291,6 +2545,7 @@
         </w:rPr>
         <w:t xml:space="preserve">&gt;&gt; </w:t>
       </w:r>
+      <w:proofErr w:type="gramStart"/>
       <w:r>
         <w:rPr>
           <w:rStyle w:val="n"/>
@@ -2298,6 +2553,7 @@
         </w:rPr>
         <w:t>age</w:t>
       </w:r>
+      <w:proofErr w:type="gramEnd"/>
       <w:r>
         <w:rPr>
           <w:rStyle w:val="HTMLCode"/>
@@ -2340,6 +2596,7 @@
         </w:rPr>
         <w:t xml:space="preserve">&gt;&gt; </w:t>
       </w:r>
+      <w:proofErr w:type="spellStart"/>
       <w:r>
         <w:rPr>
           <w:rStyle w:val="sa"/>
@@ -2352,7 +2609,15 @@
           <w:rStyle w:val="s2"/>
           <w:rFonts w:ascii="Consolas" w:hAnsi="Consolas" w:cs="Consolas"/>
         </w:rPr>
-        <w:t xml:space="preserve">"Hello, </w:t>
+        <w:t>"Hello</w:t>
+      </w:r>
+      <w:proofErr w:type="spellEnd"/>
+      <w:r>
+        <w:rPr>
+          <w:rStyle w:val="s2"/>
+          <w:rFonts w:ascii="Consolas" w:hAnsi="Consolas" w:cs="Consolas"/>
+        </w:rPr>
+        <w:t xml:space="preserve">, </w:t>
       </w:r>
       <w:r>
         <w:rPr>
@@ -2443,9 +2708,11 @@
         </w:rPr>
         <w:t xml:space="preserve">עם </w:t>
       </w:r>
+      <w:proofErr w:type="spellStart"/>
       <w:r>
         <w:t>fstring</w:t>
       </w:r>
+      <w:proofErr w:type="spellEnd"/>
       <w:r>
         <w:rPr>
           <w:rFonts w:hint="cs"/>
@@ -2485,13 +2752,23 @@
         </w:rPr>
         <w:t xml:space="preserve">&gt;&gt; </w:t>
       </w:r>
-      <w:r>
-        <w:rPr>
-          <w:rFonts w:ascii="Consolas" w:hAnsi="Consolas" w:cs="Consolas"/>
-          <w:sz w:val="20"/>
-          <w:szCs w:val="20"/>
-        </w:rPr>
-        <w:t>what_is=f"455*698</w:t>
+      <w:proofErr w:type="spellStart"/>
+      <w:r>
+        <w:rPr>
+          <w:rFonts w:ascii="Consolas" w:hAnsi="Consolas" w:cs="Consolas"/>
+          <w:sz w:val="20"/>
+          <w:szCs w:val="20"/>
+        </w:rPr>
+        <w:t>what_is</w:t>
+      </w:r>
+      <w:proofErr w:type="spellEnd"/>
+      <w:r>
+        <w:rPr>
+          <w:rFonts w:ascii="Consolas" w:hAnsi="Consolas" w:cs="Consolas"/>
+          <w:sz w:val="20"/>
+          <w:szCs w:val="20"/>
+        </w:rPr>
+        <w:t>=f"455*698</w:t>
       </w:r>
       <w:r>
         <w:rPr>
@@ -2532,7 +2809,35 @@
           <w:szCs w:val="20"/>
         </w:rPr>
         <w:br/>
-        <w:t>&gt;&gt; print(what_is)</w:t>
+        <w:t xml:space="preserve">&gt;&gt; </w:t>
+      </w:r>
+      <w:proofErr w:type="gramStart"/>
+      <w:r>
+        <w:rPr>
+          <w:rFonts w:ascii="Consolas" w:hAnsi="Consolas" w:cs="Consolas"/>
+          <w:sz w:val="20"/>
+          <w:szCs w:val="20"/>
+        </w:rPr>
+        <w:t>print(</w:t>
+      </w:r>
+      <w:proofErr w:type="spellStart"/>
+      <w:proofErr w:type="gramEnd"/>
+      <w:r>
+        <w:rPr>
+          <w:rFonts w:ascii="Consolas" w:hAnsi="Consolas" w:cs="Consolas"/>
+          <w:sz w:val="20"/>
+          <w:szCs w:val="20"/>
+        </w:rPr>
+        <w:t>what_is</w:t>
+      </w:r>
+      <w:proofErr w:type="spellEnd"/>
+      <w:r>
+        <w:rPr>
+          <w:rFonts w:ascii="Consolas" w:hAnsi="Consolas" w:cs="Consolas"/>
+          <w:sz w:val="20"/>
+          <w:szCs w:val="20"/>
+        </w:rPr>
+        <w:t>)</w:t>
       </w:r>
       <w:r>
         <w:rPr>
@@ -2601,9 +2906,11 @@
         </w:rPr>
         <w:t>הגדיר מחרוזות ארוכות ב-</w:t>
       </w:r>
+      <w:proofErr w:type="spellStart"/>
       <w:r>
         <w:t>fstring</w:t>
       </w:r>
+      <w:proofErr w:type="spellEnd"/>
       <w:r>
         <w:rPr>
           <w:rFonts w:hint="cs"/>
@@ -2862,7 +3169,6 @@
     <w:p>
       <w:pPr>
         <w:rPr>
-          <w:rFonts w:hint="cs"/>
           <w:rtl/>
         </w:rPr>
       </w:pPr>
@@ -2894,8 +3200,6 @@
         </w:rPr>
         <w:t>ת המשתנים</w:t>
       </w:r>
-      <w:bookmarkStart w:id="0" w:name="_GoBack"/>
-      <w:bookmarkEnd w:id="0"/>
       <w:r>
         <w:rPr>
           <w:rFonts w:hint="cs"/>
@@ -2942,6 +3246,8 @@
         </w:rPr>
         <w:t xml:space="preserve">&gt;&gt;&gt; </w:t>
       </w:r>
+      <w:proofErr w:type="spellStart"/>
+      <w:proofErr w:type="gramStart"/>
       <w:r>
         <w:rPr>
           <w:rFonts w:ascii="Consolas" w:eastAsia="Times New Roman" w:hAnsi="Consolas" w:cs="Consolas"/>
@@ -2949,7 +3255,18 @@
           <w:sz w:val="20"/>
           <w:szCs w:val="20"/>
         </w:rPr>
-        <w:t>val = 12.3</w:t>
+        <w:t>val</w:t>
+      </w:r>
+      <w:proofErr w:type="spellEnd"/>
+      <w:proofErr w:type="gramEnd"/>
+      <w:r>
+        <w:rPr>
+          <w:rFonts w:ascii="Consolas" w:eastAsia="Times New Roman" w:hAnsi="Consolas" w:cs="Consolas"/>
+          <w:color w:val="000000"/>
+          <w:sz w:val="20"/>
+          <w:szCs w:val="20"/>
+        </w:rPr>
+        <w:t xml:space="preserve"> = 12.3</w:t>
       </w:r>
     </w:p>
     <w:p>
@@ -2990,6 +3307,7 @@
         </w:rPr>
         <w:t xml:space="preserve">&gt;&gt;&gt; </w:t>
       </w:r>
+      <w:proofErr w:type="gramStart"/>
       <w:r>
         <w:rPr>
           <w:rFonts w:ascii="Consolas" w:eastAsia="Times New Roman" w:hAnsi="Consolas" w:cs="Consolas"/>
@@ -2997,7 +3315,17 @@
           <w:sz w:val="20"/>
           <w:szCs w:val="20"/>
         </w:rPr>
-        <w:t>print(f'{val:.2f}')</w:t>
+        <w:t>print(</w:t>
+      </w:r>
+      <w:proofErr w:type="gramEnd"/>
+      <w:r>
+        <w:rPr>
+          <w:rFonts w:ascii="Consolas" w:eastAsia="Times New Roman" w:hAnsi="Consolas" w:cs="Consolas"/>
+          <w:color w:val="000000"/>
+          <w:sz w:val="20"/>
+          <w:szCs w:val="20"/>
+        </w:rPr>
+        <w:t>f'{val:.2f}')</w:t>
       </w:r>
     </w:p>
     <w:p>
@@ -3077,6 +3405,7 @@
         </w:rPr>
         <w:t xml:space="preserve">&gt;&gt;&gt; </w:t>
       </w:r>
+      <w:proofErr w:type="gramStart"/>
       <w:r>
         <w:rPr>
           <w:rFonts w:ascii="Consolas" w:eastAsia="Times New Roman" w:hAnsi="Consolas" w:cs="Consolas"/>
@@ -3084,7 +3413,17 @@
           <w:sz w:val="20"/>
           <w:szCs w:val="20"/>
         </w:rPr>
-        <w:t>print(f'{val:.5f}')</w:t>
+        <w:t>print(</w:t>
+      </w:r>
+      <w:proofErr w:type="gramEnd"/>
+      <w:r>
+        <w:rPr>
+          <w:rFonts w:ascii="Consolas" w:eastAsia="Times New Roman" w:hAnsi="Consolas" w:cs="Consolas"/>
+          <w:color w:val="000000"/>
+          <w:sz w:val="20"/>
+          <w:szCs w:val="20"/>
+        </w:rPr>
+        <w:t>f'{val:.5f}')</w:t>
       </w:r>
     </w:p>
     <w:p>
@@ -3308,6 +3647,7 @@
         </w:rPr>
         <w:t xml:space="preserve">&gt;&gt;&gt; </w:t>
       </w:r>
+      <w:proofErr w:type="gramStart"/>
       <w:r>
         <w:rPr>
           <w:rFonts w:ascii="Consolas" w:eastAsia="Times New Roman" w:hAnsi="Consolas" w:cs="Consolas"/>
@@ -3315,7 +3655,37 @@
           <w:sz w:val="20"/>
           <w:szCs w:val="20"/>
         </w:rPr>
-        <w:t>print(f"{a:x}")</w:t>
+        <w:t>print(</w:t>
+      </w:r>
+      <w:proofErr w:type="gramEnd"/>
+      <w:r>
+        <w:rPr>
+          <w:rFonts w:ascii="Consolas" w:eastAsia="Times New Roman" w:hAnsi="Consolas" w:cs="Consolas"/>
+          <w:color w:val="000000"/>
+          <w:sz w:val="20"/>
+          <w:szCs w:val="20"/>
+        </w:rPr>
+        <w:t>f"{</w:t>
+      </w:r>
+      <w:proofErr w:type="spellStart"/>
+      <w:r>
+        <w:rPr>
+          <w:rFonts w:ascii="Consolas" w:eastAsia="Times New Roman" w:hAnsi="Consolas" w:cs="Consolas"/>
+          <w:color w:val="000000"/>
+          <w:sz w:val="20"/>
+          <w:szCs w:val="20"/>
+        </w:rPr>
+        <w:t>a:x</w:t>
+      </w:r>
+      <w:proofErr w:type="spellEnd"/>
+      <w:r>
+        <w:rPr>
+          <w:rFonts w:ascii="Consolas" w:eastAsia="Times New Roman" w:hAnsi="Consolas" w:cs="Consolas"/>
+          <w:color w:val="000000"/>
+          <w:sz w:val="20"/>
+          <w:szCs w:val="20"/>
+        </w:rPr>
+        <w:t>}")</w:t>
       </w:r>
     </w:p>
     <w:p>
@@ -3443,6 +3813,7 @@
         </w:rPr>
         <w:t xml:space="preserve">&gt;&gt;&gt; </w:t>
       </w:r>
+      <w:proofErr w:type="gramStart"/>
       <w:r>
         <w:rPr>
           <w:rFonts w:ascii="Consolas" w:eastAsia="Times New Roman" w:hAnsi="Consolas" w:cs="Consolas"/>
@@ -3450,7 +3821,37 @@
           <w:sz w:val="20"/>
           <w:szCs w:val="20"/>
         </w:rPr>
-        <w:t>print(f"{a:o}")</w:t>
+        <w:t>print(</w:t>
+      </w:r>
+      <w:proofErr w:type="gramEnd"/>
+      <w:r>
+        <w:rPr>
+          <w:rFonts w:ascii="Consolas" w:eastAsia="Times New Roman" w:hAnsi="Consolas" w:cs="Consolas"/>
+          <w:color w:val="000000"/>
+          <w:sz w:val="20"/>
+          <w:szCs w:val="20"/>
+        </w:rPr>
+        <w:t>f"{</w:t>
+      </w:r>
+      <w:proofErr w:type="spellStart"/>
+      <w:r>
+        <w:rPr>
+          <w:rFonts w:ascii="Consolas" w:eastAsia="Times New Roman" w:hAnsi="Consolas" w:cs="Consolas"/>
+          <w:color w:val="000000"/>
+          <w:sz w:val="20"/>
+          <w:szCs w:val="20"/>
+        </w:rPr>
+        <w:t>a:o</w:t>
+      </w:r>
+      <w:proofErr w:type="spellEnd"/>
+      <w:r>
+        <w:rPr>
+          <w:rFonts w:ascii="Consolas" w:eastAsia="Times New Roman" w:hAnsi="Consolas" w:cs="Consolas"/>
+          <w:color w:val="000000"/>
+          <w:sz w:val="20"/>
+          <w:szCs w:val="20"/>
+        </w:rPr>
+        <w:t>}")</w:t>
       </w:r>
     </w:p>
     <w:p>
@@ -3578,6 +3979,7 @@
         </w:rPr>
         <w:t xml:space="preserve">&gt;&gt;&gt; </w:t>
       </w:r>
+      <w:proofErr w:type="gramStart"/>
       <w:r>
         <w:rPr>
           <w:rFonts w:ascii="Consolas" w:eastAsia="Times New Roman" w:hAnsi="Consolas" w:cs="Consolas"/>
@@ -3585,7 +3987,37 @@
           <w:sz w:val="20"/>
           <w:szCs w:val="20"/>
         </w:rPr>
-        <w:t>print(f"{a:e}")</w:t>
+        <w:t>print(</w:t>
+      </w:r>
+      <w:proofErr w:type="gramEnd"/>
+      <w:r>
+        <w:rPr>
+          <w:rFonts w:ascii="Consolas" w:eastAsia="Times New Roman" w:hAnsi="Consolas" w:cs="Consolas"/>
+          <w:color w:val="000000"/>
+          <w:sz w:val="20"/>
+          <w:szCs w:val="20"/>
+        </w:rPr>
+        <w:t>f"{</w:t>
+      </w:r>
+      <w:proofErr w:type="spellStart"/>
+      <w:r>
+        <w:rPr>
+          <w:rFonts w:ascii="Consolas" w:eastAsia="Times New Roman" w:hAnsi="Consolas" w:cs="Consolas"/>
+          <w:color w:val="000000"/>
+          <w:sz w:val="20"/>
+          <w:szCs w:val="20"/>
+        </w:rPr>
+        <w:t>a:e</w:t>
+      </w:r>
+      <w:proofErr w:type="spellEnd"/>
+      <w:r>
+        <w:rPr>
+          <w:rFonts w:ascii="Consolas" w:eastAsia="Times New Roman" w:hAnsi="Consolas" w:cs="Consolas"/>
+          <w:color w:val="000000"/>
+          <w:sz w:val="20"/>
+          <w:szCs w:val="20"/>
+        </w:rPr>
+        <w:t>}")</w:t>
       </w:r>
     </w:p>
     <w:p>
@@ -4054,25 +4486,79 @@
           <w:sz w:val="20"/>
           <w:szCs w:val="20"/>
         </w:rPr>
-        <w:t>&gt;&gt; lst = [1 ,'2' ,3.0]</w:t>
-      </w:r>
-      <w:r>
-        <w:rPr>
-          <w:rFonts w:ascii="Consolas" w:hAnsi="Consolas" w:cs="Consolas"/>
-          <w:sz w:val="20"/>
-          <w:szCs w:val="20"/>
-        </w:rPr>
-        <w:br/>
-        <w:t>&gt;&gt; tup =(1 ,'2' ,3.0)</w:t>
-      </w:r>
-      <w:r>
-        <w:rPr>
-          <w:rFonts w:ascii="Consolas" w:hAnsi="Consolas" w:cs="Consolas"/>
-          <w:sz w:val="20"/>
-          <w:szCs w:val="20"/>
-        </w:rPr>
-        <w:br/>
-        <w:t>&gt;&gt; type(lst)</w:t>
+        <w:t xml:space="preserve">&gt;&gt; </w:t>
+      </w:r>
+      <w:proofErr w:type="spellStart"/>
+      <w:r>
+        <w:rPr>
+          <w:rFonts w:ascii="Consolas" w:hAnsi="Consolas" w:cs="Consolas"/>
+          <w:sz w:val="20"/>
+          <w:szCs w:val="20"/>
+        </w:rPr>
+        <w:t>lst</w:t>
+      </w:r>
+      <w:proofErr w:type="spellEnd"/>
+      <w:r>
+        <w:rPr>
+          <w:rFonts w:ascii="Consolas" w:hAnsi="Consolas" w:cs="Consolas"/>
+          <w:sz w:val="20"/>
+          <w:szCs w:val="20"/>
+        </w:rPr>
+        <w:t xml:space="preserve"> = [1 ,'2' ,3.0]</w:t>
+      </w:r>
+      <w:r>
+        <w:rPr>
+          <w:rFonts w:ascii="Consolas" w:hAnsi="Consolas" w:cs="Consolas"/>
+          <w:sz w:val="20"/>
+          <w:szCs w:val="20"/>
+        </w:rPr>
+        <w:br/>
+        <w:t xml:space="preserve">&gt;&gt; </w:t>
+      </w:r>
+      <w:proofErr w:type="spellStart"/>
+      <w:r>
+        <w:rPr>
+          <w:rFonts w:ascii="Consolas" w:hAnsi="Consolas" w:cs="Consolas"/>
+          <w:sz w:val="20"/>
+          <w:szCs w:val="20"/>
+        </w:rPr>
+        <w:t>tup</w:t>
+      </w:r>
+      <w:proofErr w:type="spellEnd"/>
+      <w:r>
+        <w:rPr>
+          <w:rFonts w:ascii="Consolas" w:hAnsi="Consolas" w:cs="Consolas"/>
+          <w:sz w:val="20"/>
+          <w:szCs w:val="20"/>
+        </w:rPr>
+        <w:t xml:space="preserve"> =(1 ,'2' ,3.0)</w:t>
+      </w:r>
+      <w:r>
+        <w:rPr>
+          <w:rFonts w:ascii="Consolas" w:hAnsi="Consolas" w:cs="Consolas"/>
+          <w:sz w:val="20"/>
+          <w:szCs w:val="20"/>
+        </w:rPr>
+        <w:br/>
+        <w:t>&gt;&gt; type(</w:t>
+      </w:r>
+      <w:proofErr w:type="spellStart"/>
+      <w:r>
+        <w:rPr>
+          <w:rFonts w:ascii="Consolas" w:hAnsi="Consolas" w:cs="Consolas"/>
+          <w:sz w:val="20"/>
+          <w:szCs w:val="20"/>
+        </w:rPr>
+        <w:t>lst</w:t>
+      </w:r>
+      <w:proofErr w:type="spellEnd"/>
+      <w:r>
+        <w:rPr>
+          <w:rFonts w:ascii="Consolas" w:hAnsi="Consolas" w:cs="Consolas"/>
+          <w:sz w:val="20"/>
+          <w:szCs w:val="20"/>
+        </w:rPr>
+        <w:t>)</w:t>
       </w:r>
       <w:r>
         <w:rPr>
@@ -4090,7 +4576,25 @@
           <w:szCs w:val="20"/>
         </w:rPr>
         <w:br/>
-        <w:t>&gt;&gt; type(tup)</w:t>
+        <w:t>&gt;&gt; type(</w:t>
+      </w:r>
+      <w:proofErr w:type="spellStart"/>
+      <w:r>
+        <w:rPr>
+          <w:rFonts w:ascii="Consolas" w:hAnsi="Consolas" w:cs="Consolas"/>
+          <w:sz w:val="20"/>
+          <w:szCs w:val="20"/>
+        </w:rPr>
+        <w:t>tup</w:t>
+      </w:r>
+      <w:proofErr w:type="spellEnd"/>
+      <w:r>
+        <w:rPr>
+          <w:rFonts w:ascii="Consolas" w:hAnsi="Consolas" w:cs="Consolas"/>
+          <w:sz w:val="20"/>
+          <w:szCs w:val="20"/>
+        </w:rPr>
+        <w:t>)</w:t>
       </w:r>
       <w:r>
         <w:rPr>
@@ -4199,7 +4703,25 @@
           <w:sz w:val="20"/>
           <w:szCs w:val="20"/>
         </w:rPr>
-        <w:t>&gt;&gt; lst=[</w:t>
+        <w:t xml:space="preserve">&gt;&gt; </w:t>
+      </w:r>
+      <w:proofErr w:type="spellStart"/>
+      <w:r>
+        <w:rPr>
+          <w:rFonts w:ascii="Consolas" w:hAnsi="Consolas" w:cs="Consolas"/>
+          <w:sz w:val="20"/>
+          <w:szCs w:val="20"/>
+        </w:rPr>
+        <w:t>lst</w:t>
+      </w:r>
+      <w:proofErr w:type="spellEnd"/>
+      <w:r>
+        <w:rPr>
+          <w:rFonts w:ascii="Consolas" w:hAnsi="Consolas" w:cs="Consolas"/>
+          <w:sz w:val="20"/>
+          <w:szCs w:val="20"/>
+        </w:rPr>
+        <w:t>=[</w:t>
       </w:r>
       <w:r>
         <w:rPr>
@@ -4234,13 +4756,23 @@
         </w:rPr>
         <w:t xml:space="preserve"> </w:t>
       </w:r>
-      <w:r>
-        <w:rPr>
-          <w:rFonts w:ascii="Consolas" w:hAnsi="Consolas" w:cs="Consolas"/>
-          <w:sz w:val="20"/>
-          <w:szCs w:val="20"/>
-        </w:rPr>
-        <w:t>lst[0]</w:t>
+      <w:proofErr w:type="spellStart"/>
+      <w:r>
+        <w:rPr>
+          <w:rFonts w:ascii="Consolas" w:hAnsi="Consolas" w:cs="Consolas"/>
+          <w:sz w:val="20"/>
+          <w:szCs w:val="20"/>
+        </w:rPr>
+        <w:t>lst</w:t>
+      </w:r>
+      <w:proofErr w:type="spellEnd"/>
+      <w:r>
+        <w:rPr>
+          <w:rFonts w:ascii="Consolas" w:hAnsi="Consolas" w:cs="Consolas"/>
+          <w:sz w:val="20"/>
+          <w:szCs w:val="20"/>
+        </w:rPr>
+        <w:t>[0]</w:t>
       </w:r>
       <w:r>
         <w:rPr>
@@ -4268,13 +4800,23 @@
         </w:rPr>
         <w:t xml:space="preserve"> </w:t>
       </w:r>
-      <w:r>
-        <w:rPr>
-          <w:rFonts w:ascii="Consolas" w:hAnsi="Consolas" w:cs="Consolas"/>
-          <w:sz w:val="20"/>
-          <w:szCs w:val="20"/>
-        </w:rPr>
-        <w:t>lst[-1]</w:t>
+      <w:proofErr w:type="spellStart"/>
+      <w:r>
+        <w:rPr>
+          <w:rFonts w:ascii="Consolas" w:hAnsi="Consolas" w:cs="Consolas"/>
+          <w:sz w:val="20"/>
+          <w:szCs w:val="20"/>
+        </w:rPr>
+        <w:t>lst</w:t>
+      </w:r>
+      <w:proofErr w:type="spellEnd"/>
+      <w:r>
+        <w:rPr>
+          <w:rFonts w:ascii="Consolas" w:hAnsi="Consolas" w:cs="Consolas"/>
+          <w:sz w:val="20"/>
+          <w:szCs w:val="20"/>
+        </w:rPr>
+        <w:t>[-1]</w:t>
       </w:r>
       <w:r>
         <w:rPr>
@@ -4309,7 +4851,25 @@
           <w:szCs w:val="20"/>
         </w:rPr>
         <w:br/>
-        <w:t>&gt;&gt; lst[0:2]</w:t>
+        <w:t xml:space="preserve">&gt;&gt; </w:t>
+      </w:r>
+      <w:proofErr w:type="spellStart"/>
+      <w:r>
+        <w:rPr>
+          <w:rFonts w:ascii="Consolas" w:hAnsi="Consolas" w:cs="Consolas"/>
+          <w:sz w:val="20"/>
+          <w:szCs w:val="20"/>
+        </w:rPr>
+        <w:t>lst</w:t>
+      </w:r>
+      <w:proofErr w:type="spellEnd"/>
+      <w:r>
+        <w:rPr>
+          <w:rFonts w:ascii="Consolas" w:hAnsi="Consolas" w:cs="Consolas"/>
+          <w:sz w:val="20"/>
+          <w:szCs w:val="20"/>
+        </w:rPr>
+        <w:t>[0:2]</w:t>
       </w:r>
       <w:r>
         <w:rPr>
@@ -4326,7 +4886,47 @@
           <w:sz w:val="20"/>
           <w:szCs w:val="20"/>
         </w:rPr>
-        <w:t>#from lst[0] to lst[2]</w:t>
+        <w:t xml:space="preserve">#from </w:t>
+      </w:r>
+      <w:proofErr w:type="spellStart"/>
+      <w:r>
+        <w:rPr>
+          <w:rFonts w:ascii="Consolas" w:hAnsi="Consolas" w:cs="Consolas"/>
+          <w:color w:val="76923C" w:themeColor="accent3" w:themeShade="BF"/>
+          <w:sz w:val="20"/>
+          <w:szCs w:val="20"/>
+        </w:rPr>
+        <w:t>lst</w:t>
+      </w:r>
+      <w:proofErr w:type="spellEnd"/>
+      <w:r>
+        <w:rPr>
+          <w:rFonts w:ascii="Consolas" w:hAnsi="Consolas" w:cs="Consolas"/>
+          <w:color w:val="76923C" w:themeColor="accent3" w:themeShade="BF"/>
+          <w:sz w:val="20"/>
+          <w:szCs w:val="20"/>
+        </w:rPr>
+        <w:t xml:space="preserve">[0] to </w:t>
+      </w:r>
+      <w:proofErr w:type="spellStart"/>
+      <w:r>
+        <w:rPr>
+          <w:rFonts w:ascii="Consolas" w:hAnsi="Consolas" w:cs="Consolas"/>
+          <w:color w:val="76923C" w:themeColor="accent3" w:themeShade="BF"/>
+          <w:sz w:val="20"/>
+          <w:szCs w:val="20"/>
+        </w:rPr>
+        <w:t>lst</w:t>
+      </w:r>
+      <w:proofErr w:type="spellEnd"/>
+      <w:r>
+        <w:rPr>
+          <w:rFonts w:ascii="Consolas" w:hAnsi="Consolas" w:cs="Consolas"/>
+          <w:color w:val="76923C" w:themeColor="accent3" w:themeShade="BF"/>
+          <w:sz w:val="20"/>
+          <w:szCs w:val="20"/>
+        </w:rPr>
+        <w:t>[2]</w:t>
       </w:r>
       <w:r>
         <w:rPr>
@@ -4344,7 +4944,25 @@
           <w:szCs w:val="20"/>
         </w:rPr>
         <w:br/>
-        <w:t>&gt;&gt; lst[0::2]</w:t>
+        <w:t xml:space="preserve">&gt;&gt; </w:t>
+      </w:r>
+      <w:proofErr w:type="spellStart"/>
+      <w:r>
+        <w:rPr>
+          <w:rFonts w:ascii="Consolas" w:hAnsi="Consolas" w:cs="Consolas"/>
+          <w:sz w:val="20"/>
+          <w:szCs w:val="20"/>
+        </w:rPr>
+        <w:t>lst</w:t>
+      </w:r>
+      <w:proofErr w:type="spellEnd"/>
+      <w:r>
+        <w:rPr>
+          <w:rFonts w:ascii="Consolas" w:hAnsi="Consolas" w:cs="Consolas"/>
+          <w:sz w:val="20"/>
+          <w:szCs w:val="20"/>
+        </w:rPr>
+        <w:t>[0::2]</w:t>
       </w:r>
       <w:r>
         <w:rPr>
@@ -4511,35 +5129,99 @@
           <w:sz w:val="20"/>
           <w:szCs w:val="20"/>
         </w:rPr>
-        <w:t>&gt;&gt; prime_lst=[1,2,3,5]</w:t>
-      </w:r>
-      <w:r>
-        <w:rPr>
-          <w:rFonts w:ascii="Consolas" w:hAnsi="Consolas" w:cs="Consolas"/>
-          <w:sz w:val="20"/>
-          <w:szCs w:val="20"/>
-        </w:rPr>
-        <w:br/>
-        <w:t>&gt;&gt; prime_lst.append(7)</w:t>
-      </w:r>
-      <w:r>
-        <w:rPr>
-          <w:rFonts w:ascii="Consolas" w:hAnsi="Consolas" w:cs="Consolas"/>
-          <w:sz w:val="20"/>
-          <w:szCs w:val="20"/>
-        </w:rPr>
-        <w:br/>
-        <w:t>&gt;&gt; prime_lst.remove(1)</w:t>
-      </w:r>
-      <w:r>
-        <w:rPr>
-          <w:rFonts w:ascii="Consolas" w:hAnsi="Consolas" w:cs="Consolas"/>
-          <w:sz w:val="20"/>
-          <w:szCs w:val="20"/>
-        </w:rPr>
-        <w:br/>
-        <w:t>&gt;&gt; prime_lst</w:t>
-      </w:r>
+        <w:t xml:space="preserve">&gt;&gt; </w:t>
+      </w:r>
+      <w:proofErr w:type="spellStart"/>
+      <w:r>
+        <w:rPr>
+          <w:rFonts w:ascii="Consolas" w:hAnsi="Consolas" w:cs="Consolas"/>
+          <w:sz w:val="20"/>
+          <w:szCs w:val="20"/>
+        </w:rPr>
+        <w:t>prime_lst</w:t>
+      </w:r>
+      <w:proofErr w:type="spellEnd"/>
+      <w:r>
+        <w:rPr>
+          <w:rFonts w:ascii="Consolas" w:hAnsi="Consolas" w:cs="Consolas"/>
+          <w:sz w:val="20"/>
+          <w:szCs w:val="20"/>
+        </w:rPr>
+        <w:t>=[1,2,3,5]</w:t>
+      </w:r>
+      <w:r>
+        <w:rPr>
+          <w:rFonts w:ascii="Consolas" w:hAnsi="Consolas" w:cs="Consolas"/>
+          <w:sz w:val="20"/>
+          <w:szCs w:val="20"/>
+        </w:rPr>
+        <w:br/>
+        <w:t xml:space="preserve">&gt;&gt; </w:t>
+      </w:r>
+      <w:proofErr w:type="spellStart"/>
+      <w:r>
+        <w:rPr>
+          <w:rFonts w:ascii="Consolas" w:hAnsi="Consolas" w:cs="Consolas"/>
+          <w:sz w:val="20"/>
+          <w:szCs w:val="20"/>
+        </w:rPr>
+        <w:t>prime_lst.append</w:t>
+      </w:r>
+      <w:proofErr w:type="spellEnd"/>
+      <w:r>
+        <w:rPr>
+          <w:rFonts w:ascii="Consolas" w:hAnsi="Consolas" w:cs="Consolas"/>
+          <w:sz w:val="20"/>
+          <w:szCs w:val="20"/>
+        </w:rPr>
+        <w:t>(7)</w:t>
+      </w:r>
+      <w:r>
+        <w:rPr>
+          <w:rFonts w:ascii="Consolas" w:hAnsi="Consolas" w:cs="Consolas"/>
+          <w:sz w:val="20"/>
+          <w:szCs w:val="20"/>
+        </w:rPr>
+        <w:br/>
+        <w:t xml:space="preserve">&gt;&gt; </w:t>
+      </w:r>
+      <w:proofErr w:type="spellStart"/>
+      <w:r>
+        <w:rPr>
+          <w:rFonts w:ascii="Consolas" w:hAnsi="Consolas" w:cs="Consolas"/>
+          <w:sz w:val="20"/>
+          <w:szCs w:val="20"/>
+        </w:rPr>
+        <w:t>prime_lst.remove</w:t>
+      </w:r>
+      <w:proofErr w:type="spellEnd"/>
+      <w:r>
+        <w:rPr>
+          <w:rFonts w:ascii="Consolas" w:hAnsi="Consolas" w:cs="Consolas"/>
+          <w:sz w:val="20"/>
+          <w:szCs w:val="20"/>
+        </w:rPr>
+        <w:t>(1)</w:t>
+      </w:r>
+      <w:r>
+        <w:rPr>
+          <w:rFonts w:ascii="Consolas" w:hAnsi="Consolas" w:cs="Consolas"/>
+          <w:sz w:val="20"/>
+          <w:szCs w:val="20"/>
+        </w:rPr>
+        <w:br/>
+        <w:t xml:space="preserve">&gt;&gt; </w:t>
+      </w:r>
+      <w:proofErr w:type="spellStart"/>
+      <w:r>
+        <w:rPr>
+          <w:rFonts w:ascii="Consolas" w:hAnsi="Consolas" w:cs="Consolas"/>
+          <w:sz w:val="20"/>
+          <w:szCs w:val="20"/>
+        </w:rPr>
+        <w:t>prime_lst</w:t>
+      </w:r>
+      <w:proofErr w:type="spellEnd"/>
       <w:r>
         <w:rPr>
           <w:rFonts w:ascii="Consolas" w:hAnsi="Consolas" w:cs="Consolas"/>
@@ -4563,6 +5245,7 @@
         </w:rPr>
         <w:br/>
       </w:r>
+      <w:proofErr w:type="gramStart"/>
       <w:r>
         <w:rPr>
           <w:i/>
@@ -4579,6 +5262,7 @@
         </w:rPr>
         <w:t>-</w:t>
       </w:r>
+      <w:proofErr w:type="gramEnd"/>
       <w:r>
         <w:rPr>
           <w:rFonts w:hint="cs"/>
@@ -4606,7 +5290,23 @@
           <w:rFonts w:hint="cs"/>
           <w:rtl/>
         </w:rPr>
-        <w:t>כל איבר בסט הוא ייחודי (אין חזרתיות של אברים) וחייב להיות בלתי ניתן לשינוי (</w:t>
+        <w:t xml:space="preserve">כל איבר בסט הוא ייחודי (אין </w:t>
+      </w:r>
+      <w:proofErr w:type="spellStart"/>
+      <w:r>
+        <w:rPr>
+          <w:rFonts w:hint="cs"/>
+          <w:rtl/>
+        </w:rPr>
+        <w:t>חזרתיות</w:t>
+      </w:r>
+      <w:proofErr w:type="spellEnd"/>
+      <w:r>
+        <w:rPr>
+          <w:rFonts w:hint="cs"/>
+          <w:rtl/>
+        </w:rPr>
+        <w:t xml:space="preserve"> של אברים) וחייב להיות בלתי ניתן לשינוי (</w:t>
       </w:r>
       <w:r>
         <w:t>immutable</w:t>
@@ -4681,7 +5381,25 @@
           <w:sz w:val="20"/>
           <w:szCs w:val="20"/>
         </w:rPr>
-        <w:t>&gt;&gt; my_set = {1, 2, 3}</w:t>
+        <w:t xml:space="preserve">&gt;&gt; </w:t>
+      </w:r>
+      <w:proofErr w:type="spellStart"/>
+      <w:r>
+        <w:rPr>
+          <w:rFonts w:ascii="Consolas" w:hAnsi="Consolas" w:cs="Consolas"/>
+          <w:sz w:val="20"/>
+          <w:szCs w:val="20"/>
+        </w:rPr>
+        <w:t>my_set</w:t>
+      </w:r>
+      <w:proofErr w:type="spellEnd"/>
+      <w:r>
+        <w:rPr>
+          <w:rFonts w:ascii="Consolas" w:hAnsi="Consolas" w:cs="Consolas"/>
+          <w:sz w:val="20"/>
+          <w:szCs w:val="20"/>
+        </w:rPr>
+        <w:t xml:space="preserve"> = {1, 2, 3}</w:t>
       </w:r>
     </w:p>
     <w:p>
@@ -4711,9 +5429,11 @@
         </w:rPr>
         <w:t xml:space="preserve">לה על סוג מסוים של טיפוסים ובלבד שיהיו טיפוס </w:t>
       </w:r>
+      <w:proofErr w:type="spellStart"/>
       <w:r>
         <w:t>immutaple</w:t>
       </w:r>
+      <w:proofErr w:type="spellEnd"/>
       <w:r>
         <w:rPr>
           <w:rFonts w:hint="cs"/>
@@ -4744,7 +5464,43 @@
           <w:sz w:val="20"/>
           <w:szCs w:val="20"/>
         </w:rPr>
-        <w:t>&gt;&gt; my_set= {1 ,(2 ,3), '4'}</w:t>
+        <w:t xml:space="preserve">&gt;&gt; </w:t>
+      </w:r>
+      <w:proofErr w:type="spellStart"/>
+      <w:r>
+        <w:rPr>
+          <w:rFonts w:ascii="Consolas" w:hAnsi="Consolas" w:cs="Consolas"/>
+          <w:sz w:val="20"/>
+          <w:szCs w:val="20"/>
+        </w:rPr>
+        <w:t>my_set</w:t>
+      </w:r>
+      <w:proofErr w:type="spellEnd"/>
+      <w:r>
+        <w:rPr>
+          <w:rFonts w:ascii="Consolas" w:hAnsi="Consolas" w:cs="Consolas"/>
+          <w:sz w:val="20"/>
+          <w:szCs w:val="20"/>
+        </w:rPr>
+        <w:t>= {</w:t>
+      </w:r>
+      <w:proofErr w:type="gramStart"/>
+      <w:r>
+        <w:rPr>
+          <w:rFonts w:ascii="Consolas" w:hAnsi="Consolas" w:cs="Consolas"/>
+          <w:sz w:val="20"/>
+          <w:szCs w:val="20"/>
+        </w:rPr>
+        <w:t>1 ,(</w:t>
+      </w:r>
+      <w:proofErr w:type="gramEnd"/>
+      <w:r>
+        <w:rPr>
+          <w:rFonts w:ascii="Consolas" w:hAnsi="Consolas" w:cs="Consolas"/>
+          <w:sz w:val="20"/>
+          <w:szCs w:val="20"/>
+        </w:rPr>
+        <w:t>2 ,3), '4'}</w:t>
       </w:r>
     </w:p>
     <w:p>
@@ -4786,25 +5542,79 @@
           <w:szCs w:val="20"/>
         </w:rPr>
         <w:br/>
-        <w:t>&gt;&gt; b = set()</w:t>
-      </w:r>
-      <w:r>
-        <w:rPr>
-          <w:rFonts w:ascii="Consolas" w:hAnsi="Consolas" w:cs="Consolas"/>
-          <w:sz w:val="20"/>
-          <w:szCs w:val="20"/>
-        </w:rPr>
-        <w:br/>
-        <w:t>&gt;&gt; print(f"a={type(a)} , b= {type(b)}")</w:t>
-      </w:r>
-      <w:r>
-        <w:rPr>
-          <w:rFonts w:ascii="Consolas" w:hAnsi="Consolas" w:cs="Consolas"/>
-          <w:sz w:val="20"/>
-          <w:szCs w:val="20"/>
-        </w:rPr>
-        <w:br/>
-        <w:t xml:space="preserve">     "a=&lt;class 'dict'&gt;, b=&lt;class 'set'&gt;"</w:t>
+        <w:t xml:space="preserve">&gt;&gt; b = </w:t>
+      </w:r>
+      <w:proofErr w:type="gramStart"/>
+      <w:r>
+        <w:rPr>
+          <w:rFonts w:ascii="Consolas" w:hAnsi="Consolas" w:cs="Consolas"/>
+          <w:sz w:val="20"/>
+          <w:szCs w:val="20"/>
+        </w:rPr>
+        <w:t>set(</w:t>
+      </w:r>
+      <w:proofErr w:type="gramEnd"/>
+      <w:r>
+        <w:rPr>
+          <w:rFonts w:ascii="Consolas" w:hAnsi="Consolas" w:cs="Consolas"/>
+          <w:sz w:val="20"/>
+          <w:szCs w:val="20"/>
+        </w:rPr>
+        <w:t>)</w:t>
+      </w:r>
+      <w:r>
+        <w:rPr>
+          <w:rFonts w:ascii="Consolas" w:hAnsi="Consolas" w:cs="Consolas"/>
+          <w:sz w:val="20"/>
+          <w:szCs w:val="20"/>
+        </w:rPr>
+        <w:br/>
+        <w:t>&gt;&gt; print(</w:t>
+      </w:r>
+      <w:proofErr w:type="spellStart"/>
+      <w:r>
+        <w:rPr>
+          <w:rFonts w:ascii="Consolas" w:hAnsi="Consolas" w:cs="Consolas"/>
+          <w:sz w:val="20"/>
+          <w:szCs w:val="20"/>
+        </w:rPr>
+        <w:t>f"a</w:t>
+      </w:r>
+      <w:proofErr w:type="spellEnd"/>
+      <w:r>
+        <w:rPr>
+          <w:rFonts w:ascii="Consolas" w:hAnsi="Consolas" w:cs="Consolas"/>
+          <w:sz w:val="20"/>
+          <w:szCs w:val="20"/>
+        </w:rPr>
+        <w:t>={type(a)} , b= {type(b)}")</w:t>
+      </w:r>
+      <w:r>
+        <w:rPr>
+          <w:rFonts w:ascii="Consolas" w:hAnsi="Consolas" w:cs="Consolas"/>
+          <w:sz w:val="20"/>
+          <w:szCs w:val="20"/>
+        </w:rPr>
+        <w:br/>
+        <w:t xml:space="preserve">     "a=&lt;class '</w:t>
+      </w:r>
+      <w:proofErr w:type="spellStart"/>
+      <w:r>
+        <w:rPr>
+          <w:rFonts w:ascii="Consolas" w:hAnsi="Consolas" w:cs="Consolas"/>
+          <w:sz w:val="20"/>
+          <w:szCs w:val="20"/>
+        </w:rPr>
+        <w:t>dict</w:t>
+      </w:r>
+      <w:proofErr w:type="spellEnd"/>
+      <w:r>
+        <w:rPr>
+          <w:rFonts w:ascii="Consolas" w:hAnsi="Consolas" w:cs="Consolas"/>
+          <w:sz w:val="20"/>
+          <w:szCs w:val="20"/>
+        </w:rPr>
+        <w:t>'&gt;, b=&lt;class 'set'&gt;"</w:t>
       </w:r>
     </w:p>
     <w:p>
@@ -4917,13 +5727,23 @@
         </w:rPr>
         <w:t xml:space="preserve"> </w:t>
       </w:r>
-      <w:r>
-        <w:rPr>
-          <w:rFonts w:ascii="Consolas" w:hAnsi="Consolas" w:cs="Consolas"/>
-          <w:sz w:val="20"/>
-          <w:szCs w:val="20"/>
-        </w:rPr>
-        <w:t xml:space="preserve">my_set = </w:t>
+      <w:proofErr w:type="spellStart"/>
+      <w:r>
+        <w:rPr>
+          <w:rFonts w:ascii="Consolas" w:hAnsi="Consolas" w:cs="Consolas"/>
+          <w:sz w:val="20"/>
+          <w:szCs w:val="20"/>
+        </w:rPr>
+        <w:t>my_set</w:t>
+      </w:r>
+      <w:proofErr w:type="spellEnd"/>
+      <w:r>
+        <w:rPr>
+          <w:rFonts w:ascii="Consolas" w:hAnsi="Consolas" w:cs="Consolas"/>
+          <w:sz w:val="20"/>
+          <w:szCs w:val="20"/>
+        </w:rPr>
+        <w:t xml:space="preserve"> = </w:t>
       </w:r>
       <w:r>
         <w:rPr>
@@ -4947,7 +5767,25 @@
           <w:sz w:val="20"/>
           <w:szCs w:val="20"/>
         </w:rPr>
-        <w:t>&gt;&gt; my_set.add(</w:t>
+        <w:t xml:space="preserve">&gt;&gt; </w:t>
+      </w:r>
+      <w:proofErr w:type="spellStart"/>
+      <w:r>
+        <w:rPr>
+          <w:rFonts w:ascii="Consolas" w:hAnsi="Consolas" w:cs="Consolas"/>
+          <w:sz w:val="20"/>
+          <w:szCs w:val="20"/>
+        </w:rPr>
+        <w:t>my_set.add</w:t>
+      </w:r>
+      <w:proofErr w:type="spellEnd"/>
+      <w:r>
+        <w:rPr>
+          <w:rFonts w:ascii="Consolas" w:hAnsi="Consolas" w:cs="Consolas"/>
+          <w:sz w:val="20"/>
+          <w:szCs w:val="20"/>
+        </w:rPr>
+        <w:t>(</w:t>
       </w:r>
       <w:r>
         <w:rPr>
@@ -4972,17 +5810,45 @@
           <w:szCs w:val="20"/>
         </w:rPr>
         <w:br/>
-        <w:t>&gt;&gt; my_set.update([4,5])</w:t>
-      </w:r>
-      <w:r>
-        <w:rPr>
-          <w:rFonts w:ascii="Consolas" w:hAnsi="Consolas" w:cs="Consolas"/>
-          <w:sz w:val="20"/>
-          <w:szCs w:val="20"/>
-        </w:rPr>
-        <w:br/>
-        <w:t>&gt;&gt; my_set</w:t>
-      </w:r>
+        <w:t xml:space="preserve">&gt;&gt; </w:t>
+      </w:r>
+      <w:proofErr w:type="spellStart"/>
+      <w:r>
+        <w:rPr>
+          <w:rFonts w:ascii="Consolas" w:hAnsi="Consolas" w:cs="Consolas"/>
+          <w:sz w:val="20"/>
+          <w:szCs w:val="20"/>
+        </w:rPr>
+        <w:t>my_set.update</w:t>
+      </w:r>
+      <w:proofErr w:type="spellEnd"/>
+      <w:r>
+        <w:rPr>
+          <w:rFonts w:ascii="Consolas" w:hAnsi="Consolas" w:cs="Consolas"/>
+          <w:sz w:val="20"/>
+          <w:szCs w:val="20"/>
+        </w:rPr>
+        <w:t>([4,5])</w:t>
+      </w:r>
+      <w:r>
+        <w:rPr>
+          <w:rFonts w:ascii="Consolas" w:hAnsi="Consolas" w:cs="Consolas"/>
+          <w:sz w:val="20"/>
+          <w:szCs w:val="20"/>
+        </w:rPr>
+        <w:br/>
+        <w:t xml:space="preserve">&gt;&gt; </w:t>
+      </w:r>
+      <w:proofErr w:type="spellStart"/>
+      <w:r>
+        <w:rPr>
+          <w:rFonts w:ascii="Consolas" w:hAnsi="Consolas" w:cs="Consolas"/>
+          <w:sz w:val="20"/>
+          <w:szCs w:val="20"/>
+        </w:rPr>
+        <w:t>my_set</w:t>
+      </w:r>
+      <w:proofErr w:type="spellEnd"/>
       <w:r>
         <w:rPr>
           <w:rFonts w:ascii="Consolas" w:hAnsi="Consolas" w:cs="Consolas"/>
@@ -5144,7 +6010,43 @@
           <w:sz w:val="20"/>
           <w:szCs w:val="20"/>
         </w:rPr>
-        <w:t>&gt;&gt; my_dict= {"some key": "some value", 'other key': 1, (1,2): "tuple key"}</w:t>
+        <w:t xml:space="preserve">&gt;&gt; </w:t>
+      </w:r>
+      <w:proofErr w:type="spellStart"/>
+      <w:r>
+        <w:rPr>
+          <w:rFonts w:ascii="Consolas" w:hAnsi="Consolas" w:cs="Consolas"/>
+          <w:sz w:val="20"/>
+          <w:szCs w:val="20"/>
+        </w:rPr>
+        <w:t>my_dict</w:t>
+      </w:r>
+      <w:proofErr w:type="spellEnd"/>
+      <w:r>
+        <w:rPr>
+          <w:rFonts w:ascii="Consolas" w:hAnsi="Consolas" w:cs="Consolas"/>
+          <w:sz w:val="20"/>
+          <w:szCs w:val="20"/>
+        </w:rPr>
+        <w:t>= {"some key": "some value", 'other key': 1, (1</w:t>
+      </w:r>
+      <w:proofErr w:type="gramStart"/>
+      <w:r>
+        <w:rPr>
+          <w:rFonts w:ascii="Consolas" w:hAnsi="Consolas" w:cs="Consolas"/>
+          <w:sz w:val="20"/>
+          <w:szCs w:val="20"/>
+        </w:rPr>
+        <w:t>,2</w:t>
+      </w:r>
+      <w:proofErr w:type="gramEnd"/>
+      <w:r>
+        <w:rPr>
+          <w:rFonts w:ascii="Consolas" w:hAnsi="Consolas" w:cs="Consolas"/>
+          <w:sz w:val="20"/>
+          <w:szCs w:val="20"/>
+        </w:rPr>
+        <w:t>): "tuple key"}</w:t>
       </w:r>
     </w:p>
     <w:p>
@@ -5176,16 +6078,72 @@
           <w:sz w:val="20"/>
           <w:szCs w:val="20"/>
         </w:rPr>
-        <w:t>&gt;&gt; val = my_dict["some key"]</w:t>
-      </w:r>
-      <w:r>
-        <w:rPr>
-          <w:rFonts w:ascii="Consolas" w:hAnsi="Consolas" w:cs="Consolas"/>
-          <w:sz w:val="20"/>
-          <w:szCs w:val="20"/>
-        </w:rPr>
-        <w:br/>
-        <w:t xml:space="preserve">&gt;&gt; val </w:t>
+        <w:t xml:space="preserve">&gt;&gt; </w:t>
+      </w:r>
+      <w:proofErr w:type="spellStart"/>
+      <w:proofErr w:type="gramStart"/>
+      <w:r>
+        <w:rPr>
+          <w:rFonts w:ascii="Consolas" w:hAnsi="Consolas" w:cs="Consolas"/>
+          <w:sz w:val="20"/>
+          <w:szCs w:val="20"/>
+        </w:rPr>
+        <w:t>val</w:t>
+      </w:r>
+      <w:proofErr w:type="spellEnd"/>
+      <w:proofErr w:type="gramEnd"/>
+      <w:r>
+        <w:rPr>
+          <w:rFonts w:ascii="Consolas" w:hAnsi="Consolas" w:cs="Consolas"/>
+          <w:sz w:val="20"/>
+          <w:szCs w:val="20"/>
+        </w:rPr>
+        <w:t xml:space="preserve"> = </w:t>
+      </w:r>
+      <w:proofErr w:type="spellStart"/>
+      <w:r>
+        <w:rPr>
+          <w:rFonts w:ascii="Consolas" w:hAnsi="Consolas" w:cs="Consolas"/>
+          <w:sz w:val="20"/>
+          <w:szCs w:val="20"/>
+        </w:rPr>
+        <w:t>my_dict</w:t>
+      </w:r>
+      <w:proofErr w:type="spellEnd"/>
+      <w:r>
+        <w:rPr>
+          <w:rFonts w:ascii="Consolas" w:hAnsi="Consolas" w:cs="Consolas"/>
+          <w:sz w:val="20"/>
+          <w:szCs w:val="20"/>
+        </w:rPr>
+        <w:t>["some key"]</w:t>
+      </w:r>
+      <w:r>
+        <w:rPr>
+          <w:rFonts w:ascii="Consolas" w:hAnsi="Consolas" w:cs="Consolas"/>
+          <w:sz w:val="20"/>
+          <w:szCs w:val="20"/>
+        </w:rPr>
+        <w:br/>
+        <w:t xml:space="preserve">&gt;&gt; </w:t>
+      </w:r>
+      <w:proofErr w:type="spellStart"/>
+      <w:r>
+        <w:rPr>
+          <w:rFonts w:ascii="Consolas" w:hAnsi="Consolas" w:cs="Consolas"/>
+          <w:sz w:val="20"/>
+          <w:szCs w:val="20"/>
+        </w:rPr>
+        <w:t>val</w:t>
+      </w:r>
+      <w:proofErr w:type="spellEnd"/>
+      <w:r>
+        <w:rPr>
+          <w:rFonts w:ascii="Consolas" w:hAnsi="Consolas" w:cs="Consolas"/>
+          <w:sz w:val="20"/>
+          <w:szCs w:val="20"/>
+        </w:rPr>
+        <w:t xml:space="preserve"> </w:t>
       </w:r>
       <w:r>
         <w:rPr>
@@ -5229,7 +6187,43 @@
           <w:sz w:val="20"/>
           <w:szCs w:val="20"/>
         </w:rPr>
-        <w:t>&gt;&gt; my_dict['other key'] = 2</w:t>
+        <w:t xml:space="preserve">&gt;&gt; </w:t>
+      </w:r>
+      <w:proofErr w:type="spellStart"/>
+      <w:r>
+        <w:rPr>
+          <w:rFonts w:ascii="Consolas" w:hAnsi="Consolas" w:cs="Consolas"/>
+          <w:sz w:val="20"/>
+          <w:szCs w:val="20"/>
+        </w:rPr>
+        <w:t>my_</w:t>
+      </w:r>
+      <w:proofErr w:type="gramStart"/>
+      <w:r>
+        <w:rPr>
+          <w:rFonts w:ascii="Consolas" w:hAnsi="Consolas" w:cs="Consolas"/>
+          <w:sz w:val="20"/>
+          <w:szCs w:val="20"/>
+        </w:rPr>
+        <w:t>dict</w:t>
+      </w:r>
+      <w:proofErr w:type="spellEnd"/>
+      <w:r>
+        <w:rPr>
+          <w:rFonts w:ascii="Consolas" w:hAnsi="Consolas" w:cs="Consolas"/>
+          <w:sz w:val="20"/>
+          <w:szCs w:val="20"/>
+        </w:rPr>
+        <w:t>[</w:t>
+      </w:r>
+      <w:proofErr w:type="gramEnd"/>
+      <w:r>
+        <w:rPr>
+          <w:rFonts w:ascii="Consolas" w:hAnsi="Consolas" w:cs="Consolas"/>
+          <w:sz w:val="20"/>
+          <w:szCs w:val="20"/>
+        </w:rPr>
+        <w:t>'other key'] = 2</w:t>
       </w:r>
     </w:p>
     <w:p>
@@ -5246,11 +6240,19 @@
         </w:rPr>
         <w:t xml:space="preserve">על כל אחד ממבנה הנתונים ניתן להשתמש בפונקציה </w:t>
       </w:r>
+      <w:proofErr w:type="spellStart"/>
       <w:r>
         <w:rPr>
           <w:rFonts w:ascii="Consolas" w:hAnsi="Consolas" w:cstheme="minorBidi"/>
         </w:rPr>
-        <w:t>len()</w:t>
+        <w:t>len</w:t>
+      </w:r>
+      <w:proofErr w:type="spellEnd"/>
+      <w:r>
+        <w:rPr>
+          <w:rFonts w:ascii="Consolas" w:hAnsi="Consolas" w:cstheme="minorBidi"/>
+        </w:rPr>
+        <w:t>()</w:t>
       </w:r>
       <w:r>
         <w:rPr>
@@ -5273,8 +6275,16 @@
         <w:rPr>
           <w:rFonts w:ascii="Consolas" w:hAnsi="Consolas" w:cs="Consolas"/>
         </w:rPr>
-        <w:t>&gt;&gt; my_dict</w:t>
-      </w:r>
+        <w:t xml:space="preserve">&gt;&gt; </w:t>
+      </w:r>
+      <w:proofErr w:type="spellStart"/>
+      <w:r>
+        <w:rPr>
+          <w:rFonts w:ascii="Consolas" w:hAnsi="Consolas" w:cs="Consolas"/>
+        </w:rPr>
+        <w:t>my_dict</w:t>
+      </w:r>
+      <w:proofErr w:type="spellEnd"/>
       <w:r>
         <w:rPr>
           <w:rFonts w:ascii="Consolas" w:hAnsi="Consolas" w:cs="Consolas"/>
@@ -5297,20 +6307,36 @@
         <w:rPr>
           <w:rFonts w:ascii="Consolas" w:hAnsi="Consolas" w:cs="Consolas"/>
         </w:rPr>
-        <w:t>"}</w:t>
-      </w:r>
-      <w:r>
-        <w:rPr>
-          <w:rFonts w:ascii="Consolas" w:hAnsi="Consolas" w:cs="Consolas"/>
-        </w:rPr>
-        <w:br/>
-      </w:r>
-      <w:r>
-        <w:rPr>
-          <w:rFonts w:ascii="Consolas" w:hAnsi="Consolas" w:cs="Consolas"/>
-        </w:rPr>
-        <w:t>&gt;&gt; my_set</w:t>
-      </w:r>
+        <w:t>"</w:t>
+      </w:r>
+      <w:proofErr w:type="gramStart"/>
+      <w:r>
+        <w:rPr>
+          <w:rFonts w:ascii="Consolas" w:hAnsi="Consolas" w:cs="Consolas"/>
+        </w:rPr>
+        <w:t>}</w:t>
+      </w:r>
+      <w:proofErr w:type="gramEnd"/>
+      <w:r>
+        <w:rPr>
+          <w:rFonts w:ascii="Consolas" w:hAnsi="Consolas" w:cs="Consolas"/>
+        </w:rPr>
+        <w:br/>
+      </w:r>
+      <w:r>
+        <w:rPr>
+          <w:rFonts w:ascii="Consolas" w:hAnsi="Consolas" w:cs="Consolas"/>
+        </w:rPr>
+        <w:t xml:space="preserve">&gt;&gt; </w:t>
+      </w:r>
+      <w:proofErr w:type="spellStart"/>
+      <w:r>
+        <w:rPr>
+          <w:rFonts w:ascii="Consolas" w:hAnsi="Consolas" w:cs="Consolas"/>
+        </w:rPr>
+        <w:t>my_set</w:t>
+      </w:r>
+      <w:proofErr w:type="spellEnd"/>
       <w:r>
         <w:rPr>
           <w:rFonts w:ascii="Consolas" w:hAnsi="Consolas" w:cs="Consolas"/>
@@ -5340,21 +6366,63 @@
           <w:rFonts w:ascii="Consolas" w:hAnsi="Consolas" w:cs="Consolas"/>
         </w:rPr>
         <w:br/>
-        <w:t>&gt;&gt; my_str = "1,2"</w:t>
-      </w:r>
-      <w:r>
-        <w:rPr>
-          <w:rFonts w:ascii="Consolas" w:hAnsi="Consolas" w:cs="Consolas"/>
-        </w:rPr>
-        <w:br/>
-        <w:t>&gt;&gt; my_lst = [1,2]</w:t>
-      </w:r>
-      <w:r>
-        <w:rPr>
-          <w:rFonts w:ascii="Consolas" w:hAnsi="Consolas" w:cs="Consolas"/>
-        </w:rPr>
-        <w:br/>
-        <w:t>&gt;&gt; my_tup = (1,2)</w:t>
+        <w:t xml:space="preserve">&gt;&gt; </w:t>
+      </w:r>
+      <w:proofErr w:type="spellStart"/>
+      <w:r>
+        <w:rPr>
+          <w:rFonts w:ascii="Consolas" w:hAnsi="Consolas" w:cs="Consolas"/>
+        </w:rPr>
+        <w:t>my_str</w:t>
+      </w:r>
+      <w:proofErr w:type="spellEnd"/>
+      <w:r>
+        <w:rPr>
+          <w:rFonts w:ascii="Consolas" w:hAnsi="Consolas" w:cs="Consolas"/>
+        </w:rPr>
+        <w:t xml:space="preserve"> = "1,2"</w:t>
+      </w:r>
+      <w:r>
+        <w:rPr>
+          <w:rFonts w:ascii="Consolas" w:hAnsi="Consolas" w:cs="Consolas"/>
+        </w:rPr>
+        <w:br/>
+        <w:t xml:space="preserve">&gt;&gt; </w:t>
+      </w:r>
+      <w:proofErr w:type="spellStart"/>
+      <w:r>
+        <w:rPr>
+          <w:rFonts w:ascii="Consolas" w:hAnsi="Consolas" w:cs="Consolas"/>
+        </w:rPr>
+        <w:t>my_lst</w:t>
+      </w:r>
+      <w:proofErr w:type="spellEnd"/>
+      <w:r>
+        <w:rPr>
+          <w:rFonts w:ascii="Consolas" w:hAnsi="Consolas" w:cs="Consolas"/>
+        </w:rPr>
+        <w:t xml:space="preserve"> = [1,2]</w:t>
+      </w:r>
+      <w:r>
+        <w:rPr>
+          <w:rFonts w:ascii="Consolas" w:hAnsi="Consolas" w:cs="Consolas"/>
+        </w:rPr>
+        <w:br/>
+        <w:t xml:space="preserve">&gt;&gt; </w:t>
+      </w:r>
+      <w:proofErr w:type="spellStart"/>
+      <w:r>
+        <w:rPr>
+          <w:rFonts w:ascii="Consolas" w:hAnsi="Consolas" w:cs="Consolas"/>
+        </w:rPr>
+        <w:t>my_tup</w:t>
+      </w:r>
+      <w:proofErr w:type="spellEnd"/>
+      <w:r>
+        <w:rPr>
+          <w:rFonts w:ascii="Consolas" w:hAnsi="Consolas" w:cs="Consolas"/>
+        </w:rPr>
+        <w:t xml:space="preserve"> = (1,2)</w:t>
       </w:r>
       <w:r>
         <w:rPr>
@@ -5446,7 +6514,37 @@
         <w:rPr>
           <w:rFonts w:ascii="Consolas" w:hAnsi="Consolas" w:cstheme="minorBidi"/>
         </w:rPr>
-        <w:t>{len(my_dict)},</w:t>
+        <w:t>{</w:t>
+      </w:r>
+      <w:proofErr w:type="spellStart"/>
+      <w:proofErr w:type="gramStart"/>
+      <w:r>
+        <w:rPr>
+          <w:rFonts w:ascii="Consolas" w:hAnsi="Consolas" w:cstheme="minorBidi"/>
+        </w:rPr>
+        <w:t>len</w:t>
+      </w:r>
+      <w:proofErr w:type="spellEnd"/>
+      <w:r>
+        <w:rPr>
+          <w:rFonts w:ascii="Consolas" w:hAnsi="Consolas" w:cstheme="minorBidi"/>
+        </w:rPr>
+        <w:t>(</w:t>
+      </w:r>
+      <w:proofErr w:type="spellStart"/>
+      <w:proofErr w:type="gramEnd"/>
+      <w:r>
+        <w:rPr>
+          <w:rFonts w:ascii="Consolas" w:hAnsi="Consolas" w:cstheme="minorBidi"/>
+        </w:rPr>
+        <w:t>my_dict</w:t>
+      </w:r>
+      <w:proofErr w:type="spellEnd"/>
+      <w:r>
+        <w:rPr>
+          <w:rFonts w:ascii="Consolas" w:hAnsi="Consolas" w:cstheme="minorBidi"/>
+        </w:rPr>
+        <w:t>)},</w:t>
       </w:r>
     </w:p>
     <w:p>
@@ -5476,7 +6574,37 @@
         <w:rPr>
           <w:rFonts w:ascii="Consolas" w:hAnsi="Consolas" w:cstheme="minorBidi"/>
         </w:rPr>
-        <w:t>{len(my_lst)},</w:t>
+        <w:t>{</w:t>
+      </w:r>
+      <w:proofErr w:type="spellStart"/>
+      <w:proofErr w:type="gramStart"/>
+      <w:r>
+        <w:rPr>
+          <w:rFonts w:ascii="Consolas" w:hAnsi="Consolas" w:cstheme="minorBidi"/>
+        </w:rPr>
+        <w:t>len</w:t>
+      </w:r>
+      <w:proofErr w:type="spellEnd"/>
+      <w:r>
+        <w:rPr>
+          <w:rFonts w:ascii="Consolas" w:hAnsi="Consolas" w:cstheme="minorBidi"/>
+        </w:rPr>
+        <w:t>(</w:t>
+      </w:r>
+      <w:proofErr w:type="spellStart"/>
+      <w:proofErr w:type="gramEnd"/>
+      <w:r>
+        <w:rPr>
+          <w:rFonts w:ascii="Consolas" w:hAnsi="Consolas" w:cstheme="minorBidi"/>
+        </w:rPr>
+        <w:t>my_lst</w:t>
+      </w:r>
+      <w:proofErr w:type="spellEnd"/>
+      <w:r>
+        <w:rPr>
+          <w:rFonts w:ascii="Consolas" w:hAnsi="Consolas" w:cstheme="minorBidi"/>
+        </w:rPr>
+        <w:t>)},</w:t>
       </w:r>
     </w:p>
     <w:p>
@@ -5506,7 +6634,37 @@
         <w:rPr>
           <w:rFonts w:ascii="Consolas" w:hAnsi="Consolas" w:cstheme="minorBidi"/>
         </w:rPr>
-        <w:t>{len(my_str)},</w:t>
+        <w:t>{</w:t>
+      </w:r>
+      <w:proofErr w:type="spellStart"/>
+      <w:proofErr w:type="gramStart"/>
+      <w:r>
+        <w:rPr>
+          <w:rFonts w:ascii="Consolas" w:hAnsi="Consolas" w:cstheme="minorBidi"/>
+        </w:rPr>
+        <w:t>len</w:t>
+      </w:r>
+      <w:proofErr w:type="spellEnd"/>
+      <w:r>
+        <w:rPr>
+          <w:rFonts w:ascii="Consolas" w:hAnsi="Consolas" w:cstheme="minorBidi"/>
+        </w:rPr>
+        <w:t>(</w:t>
+      </w:r>
+      <w:proofErr w:type="spellStart"/>
+      <w:proofErr w:type="gramEnd"/>
+      <w:r>
+        <w:rPr>
+          <w:rFonts w:ascii="Consolas" w:hAnsi="Consolas" w:cstheme="minorBidi"/>
+        </w:rPr>
+        <w:t>my_str</w:t>
+      </w:r>
+      <w:proofErr w:type="spellEnd"/>
+      <w:r>
+        <w:rPr>
+          <w:rFonts w:ascii="Consolas" w:hAnsi="Consolas" w:cstheme="minorBidi"/>
+        </w:rPr>
+        <w:t>)},</w:t>
       </w:r>
       <w:r>
         <w:rPr>
@@ -5533,7 +6691,35 @@
         <w:rPr>
           <w:rFonts w:ascii="Consolas" w:hAnsi="Consolas" w:cstheme="minorBidi"/>
         </w:rPr>
-        <w:t>{len(my_tup)},</w:t>
+        <w:t>{</w:t>
+      </w:r>
+      <w:proofErr w:type="spellStart"/>
+      <w:r>
+        <w:rPr>
+          <w:rFonts w:ascii="Consolas" w:hAnsi="Consolas" w:cstheme="minorBidi"/>
+        </w:rPr>
+        <w:t>len</w:t>
+      </w:r>
+      <w:proofErr w:type="spellEnd"/>
+      <w:r>
+        <w:rPr>
+          <w:rFonts w:ascii="Consolas" w:hAnsi="Consolas" w:cstheme="minorBidi"/>
+        </w:rPr>
+        <w:t>(</w:t>
+      </w:r>
+      <w:proofErr w:type="spellStart"/>
+      <w:r>
+        <w:rPr>
+          <w:rFonts w:ascii="Consolas" w:hAnsi="Consolas" w:cstheme="minorBidi"/>
+        </w:rPr>
+        <w:t>my_tup</w:t>
+      </w:r>
+      <w:proofErr w:type="spellEnd"/>
+      <w:r>
+        <w:rPr>
+          <w:rFonts w:ascii="Consolas" w:hAnsi="Consolas" w:cstheme="minorBidi"/>
+        </w:rPr>
+        <w:t>)},</w:t>
       </w:r>
     </w:p>
     <w:p>
@@ -5563,7 +6749,37 @@
         <w:rPr>
           <w:rFonts w:ascii="Consolas" w:hAnsi="Consolas" w:cstheme="minorBidi"/>
         </w:rPr>
-        <w:t>{len(my_set)},</w:t>
+        <w:t>{</w:t>
+      </w:r>
+      <w:proofErr w:type="spellStart"/>
+      <w:proofErr w:type="gramStart"/>
+      <w:r>
+        <w:rPr>
+          <w:rFonts w:ascii="Consolas" w:hAnsi="Consolas" w:cstheme="minorBidi"/>
+        </w:rPr>
+        <w:t>len</w:t>
+      </w:r>
+      <w:proofErr w:type="spellEnd"/>
+      <w:r>
+        <w:rPr>
+          <w:rFonts w:ascii="Consolas" w:hAnsi="Consolas" w:cstheme="minorBidi"/>
+        </w:rPr>
+        <w:t>(</w:t>
+      </w:r>
+      <w:proofErr w:type="spellStart"/>
+      <w:proofErr w:type="gramEnd"/>
+      <w:r>
+        <w:rPr>
+          <w:rFonts w:ascii="Consolas" w:hAnsi="Consolas" w:cstheme="minorBidi"/>
+        </w:rPr>
+        <w:t>my_set</w:t>
+      </w:r>
+      <w:proofErr w:type="spellEnd"/>
+      <w:r>
+        <w:rPr>
+          <w:rFonts w:ascii="Consolas" w:hAnsi="Consolas" w:cstheme="minorBidi"/>
+        </w:rPr>
+        <w:t>)},</w:t>
       </w:r>
     </w:p>
     <w:p>
@@ -5607,18 +6823,22 @@
         </w:rPr>
         <w:t>&gt;&gt;</w:t>
       </w:r>
+      <w:proofErr w:type="gramStart"/>
       <w:r>
         <w:rPr>
           <w:rFonts w:ascii="Consolas" w:hAnsi="Consolas" w:cstheme="minorBidi"/>
         </w:rPr>
         <w:t>print(</w:t>
       </w:r>
+      <w:proofErr w:type="spellStart"/>
+      <w:proofErr w:type="gramEnd"/>
       <w:r>
         <w:rPr>
           <w:rFonts w:ascii="Consolas" w:hAnsi="Consolas" w:cstheme="minorBidi"/>
         </w:rPr>
         <w:t>masseg</w:t>
       </w:r>
+      <w:proofErr w:type="spellEnd"/>
       <w:r>
         <w:rPr>
           <w:rFonts w:ascii="Consolas" w:hAnsi="Consolas" w:cstheme="minorBidi"/>
@@ -5654,6 +6874,7 @@
           <w:rtl/>
         </w:rPr>
       </w:pPr>
+      <w:proofErr w:type="gramStart"/>
       <w:r>
         <w:rPr>
           <w:rStyle w:val="af2"/>
@@ -5731,6 +6952,7 @@
         </w:rPr>
         <w:t>.</w:t>
       </w:r>
+      <w:proofErr w:type="gramEnd"/>
       <w:r>
         <w:rPr>
           <w:rtl/>
@@ -5787,6 +7009,7 @@
         </w:rPr>
         <w:br/>
       </w:r>
+      <w:proofErr w:type="gramStart"/>
       <w:r>
         <w:t>None</w:t>
       </w:r>
@@ -5795,7 +7018,15 @@
           <w:rFonts w:hint="cs"/>
           <w:rtl/>
         </w:rPr>
-        <w:t xml:space="preserve">  הוא טיפוס נתונים בפני עצמו, כלומר הוא </w:t>
+        <w:t xml:space="preserve">  הוא</w:t>
+      </w:r>
+      <w:proofErr w:type="gramEnd"/>
+      <w:r>
+        <w:rPr>
+          <w:rFonts w:hint="cs"/>
+          <w:rtl/>
+        </w:rPr>
+        <w:t xml:space="preserve"> טיפוס נתונים בפני עצמו, כלומר הוא </w:t>
       </w:r>
       <w:r>
         <w:rPr>
@@ -5837,16 +7068,44 @@
           <w:szCs w:val="20"/>
         </w:rPr>
         <w:br/>
-        <w:t>&gt;&gt; type(x)</w:t>
-      </w:r>
-      <w:r>
-        <w:rPr>
-          <w:rFonts w:ascii="Consolas" w:hAnsi="Consolas" w:cs="Consolas"/>
-          <w:sz w:val="20"/>
-          <w:szCs w:val="20"/>
-        </w:rPr>
-        <w:br/>
-        <w:t>&lt;class 'NoneType&gt;</w:t>
+        <w:t>&gt;&gt; type(x</w:t>
+      </w:r>
+      <w:proofErr w:type="gramStart"/>
+      <w:r>
+        <w:rPr>
+          <w:rFonts w:ascii="Consolas" w:hAnsi="Consolas" w:cs="Consolas"/>
+          <w:sz w:val="20"/>
+          <w:szCs w:val="20"/>
+        </w:rPr>
+        <w:t>)</w:t>
+      </w:r>
+      <w:proofErr w:type="gramEnd"/>
+      <w:r>
+        <w:rPr>
+          <w:rFonts w:ascii="Consolas" w:hAnsi="Consolas" w:cs="Consolas"/>
+          <w:sz w:val="20"/>
+          <w:szCs w:val="20"/>
+        </w:rPr>
+        <w:br/>
+        <w:t>&lt;class '</w:t>
+      </w:r>
+      <w:proofErr w:type="spellStart"/>
+      <w:r>
+        <w:rPr>
+          <w:rFonts w:ascii="Consolas" w:hAnsi="Consolas" w:cs="Consolas"/>
+          <w:sz w:val="20"/>
+          <w:szCs w:val="20"/>
+        </w:rPr>
+        <w:t>NoneType</w:t>
+      </w:r>
+      <w:proofErr w:type="spellEnd"/>
+      <w:r>
+        <w:rPr>
+          <w:rFonts w:ascii="Consolas" w:hAnsi="Consolas" w:cs="Consolas"/>
+          <w:sz w:val="20"/>
+          <w:szCs w:val="20"/>
+        </w:rPr>
+        <w:t>&gt;</w:t>
       </w:r>
     </w:p>
     <w:p>
@@ -6261,16 +7520,54 @@
           <w:sz w:val="20"/>
           <w:szCs w:val="20"/>
         </w:rPr>
-        <w:t>&gt;&gt; lst = [1,2,3]</w:t>
-      </w:r>
-      <w:r>
-        <w:rPr>
-          <w:rFonts w:ascii="Consolas" w:hAnsi="Consolas" w:cs="Consolas"/>
-          <w:sz w:val="20"/>
-          <w:szCs w:val="20"/>
-        </w:rPr>
-        <w:br/>
-        <w:t>&gt;&gt; id(lst)</w:t>
+        <w:t xml:space="preserve">&gt;&gt; </w:t>
+      </w:r>
+      <w:proofErr w:type="spellStart"/>
+      <w:proofErr w:type="gramStart"/>
+      <w:r>
+        <w:rPr>
+          <w:rFonts w:ascii="Consolas" w:hAnsi="Consolas" w:cs="Consolas"/>
+          <w:sz w:val="20"/>
+          <w:szCs w:val="20"/>
+        </w:rPr>
+        <w:t>lst</w:t>
+      </w:r>
+      <w:proofErr w:type="spellEnd"/>
+      <w:proofErr w:type="gramEnd"/>
+      <w:r>
+        <w:rPr>
+          <w:rFonts w:ascii="Consolas" w:hAnsi="Consolas" w:cs="Consolas"/>
+          <w:sz w:val="20"/>
+          <w:szCs w:val="20"/>
+        </w:rPr>
+        <w:t xml:space="preserve"> = [1,2,3]</w:t>
+      </w:r>
+      <w:r>
+        <w:rPr>
+          <w:rFonts w:ascii="Consolas" w:hAnsi="Consolas" w:cs="Consolas"/>
+          <w:sz w:val="20"/>
+          <w:szCs w:val="20"/>
+        </w:rPr>
+        <w:br/>
+        <w:t>&gt;&gt; id(</w:t>
+      </w:r>
+      <w:proofErr w:type="spellStart"/>
+      <w:r>
+        <w:rPr>
+          <w:rFonts w:ascii="Consolas" w:hAnsi="Consolas" w:cs="Consolas"/>
+          <w:sz w:val="20"/>
+          <w:szCs w:val="20"/>
+        </w:rPr>
+        <w:t>lst</w:t>
+      </w:r>
+      <w:proofErr w:type="spellEnd"/>
+      <w:r>
+        <w:rPr>
+          <w:rFonts w:ascii="Consolas" w:hAnsi="Consolas" w:cs="Consolas"/>
+          <w:sz w:val="20"/>
+          <w:szCs w:val="20"/>
+        </w:rPr>
+        <w:t>)</w:t>
       </w:r>
       <w:r>
         <w:rPr>
@@ -6288,16 +7585,52 @@
           <w:szCs w:val="20"/>
         </w:rPr>
         <w:br/>
-        <w:t>&gt;&gt; lst.append(4)</w:t>
-      </w:r>
-      <w:r>
-        <w:rPr>
-          <w:rFonts w:ascii="Consolas" w:hAnsi="Consolas" w:cs="Consolas"/>
-          <w:sz w:val="20"/>
-          <w:szCs w:val="20"/>
-        </w:rPr>
-        <w:br/>
-        <w:t>&gt;&gt; id(lst)</w:t>
+        <w:t xml:space="preserve">&gt;&gt; </w:t>
+      </w:r>
+      <w:proofErr w:type="spellStart"/>
+      <w:r>
+        <w:rPr>
+          <w:rFonts w:ascii="Consolas" w:hAnsi="Consolas" w:cs="Consolas"/>
+          <w:sz w:val="20"/>
+          <w:szCs w:val="20"/>
+        </w:rPr>
+        <w:t>lst.append</w:t>
+      </w:r>
+      <w:proofErr w:type="spellEnd"/>
+      <w:r>
+        <w:rPr>
+          <w:rFonts w:ascii="Consolas" w:hAnsi="Consolas" w:cs="Consolas"/>
+          <w:sz w:val="20"/>
+          <w:szCs w:val="20"/>
+        </w:rPr>
+        <w:t>(4)</w:t>
+      </w:r>
+      <w:r>
+        <w:rPr>
+          <w:rFonts w:ascii="Consolas" w:hAnsi="Consolas" w:cs="Consolas"/>
+          <w:sz w:val="20"/>
+          <w:szCs w:val="20"/>
+        </w:rPr>
+        <w:br/>
+        <w:t>&gt;&gt; id(</w:t>
+      </w:r>
+      <w:proofErr w:type="spellStart"/>
+      <w:r>
+        <w:rPr>
+          <w:rFonts w:ascii="Consolas" w:hAnsi="Consolas" w:cs="Consolas"/>
+          <w:sz w:val="20"/>
+          <w:szCs w:val="20"/>
+        </w:rPr>
+        <w:t>lst</w:t>
+      </w:r>
+      <w:proofErr w:type="spellEnd"/>
+      <w:r>
+        <w:rPr>
+          <w:rFonts w:ascii="Consolas" w:hAnsi="Consolas" w:cs="Consolas"/>
+          <w:sz w:val="20"/>
+          <w:szCs w:val="20"/>
+        </w:rPr>
+        <w:t>)</w:t>
       </w:r>
       <w:r>
         <w:rPr>
@@ -6378,8 +7711,13 @@
       <w:r>
         <w:t xml:space="preserve">, </w:t>
       </w:r>
-      <w:r>
-        <w:t>lst[2]</w:t>
+      <w:proofErr w:type="spellStart"/>
+      <w:r>
+        <w:t>lst</w:t>
+      </w:r>
+      <w:proofErr w:type="spellEnd"/>
+      <w:r>
+        <w:t>[2]</w:t>
       </w:r>
       <w:r>
         <w:rPr>
@@ -6453,8 +7791,13 @@
         <w:t xml:space="preserve"> האם ניתן ליצור אובייקט פרימיטיבי (כמו </w:t>
       </w:r>
       <w:r>
-        <w:t>int, float, str</w:t>
-      </w:r>
+        <w:t xml:space="preserve">int, float, </w:t>
+      </w:r>
+      <w:proofErr w:type="spellStart"/>
+      <w:r>
+        <w:t>str</w:t>
+      </w:r>
+      <w:proofErr w:type="spellEnd"/>
       <w:r>
         <w:rPr>
           <w:rFonts w:hint="cs"/>
@@ -6502,6 +7845,7 @@
         <w:lastRenderedPageBreak/>
         <w:br/>
       </w:r>
+      <w:proofErr w:type="gramStart"/>
       <w:r>
         <w:rPr>
           <w:rStyle w:val="af2"/>
@@ -6526,6 +7870,7 @@
         </w:rPr>
         <w:t xml:space="preserve"> והמרות</w:t>
       </w:r>
+      <w:proofErr w:type="gramEnd"/>
       <w:r>
         <w:rPr>
           <w:rStyle w:val="af2"/>
@@ -6631,6 +7976,7 @@
           <w:szCs w:val="18"/>
         </w:rPr>
       </w:pPr>
+      <w:proofErr w:type="gramStart"/>
       <w:r>
         <w:rPr>
           <w:rFonts w:ascii="Consolas" w:eastAsia="Times New Roman" w:hAnsi="Consolas" w:cs="Consolas"/>
@@ -6640,6 +7986,7 @@
         </w:rPr>
         <w:t>public</w:t>
       </w:r>
+      <w:proofErr w:type="gramEnd"/>
       <w:r>
         <w:rPr>
           <w:rFonts w:ascii="Consolas" w:eastAsia="Times New Roman" w:hAnsi="Consolas" w:cs="Consolas"/>
@@ -6801,8 +8148,19 @@
           <w:sz w:val="18"/>
           <w:szCs w:val="18"/>
         </w:rPr>
-        <w:t xml:space="preserve"> args</w:t>
-      </w:r>
+        <w:t xml:space="preserve"> </w:t>
+      </w:r>
+      <w:proofErr w:type="spellStart"/>
+      <w:r>
+        <w:rPr>
+          <w:rFonts w:ascii="Consolas" w:eastAsia="Times New Roman" w:hAnsi="Consolas" w:cs="Consolas"/>
+          <w:color w:val="000000"/>
+          <w:sz w:val="18"/>
+          <w:szCs w:val="18"/>
+        </w:rPr>
+        <w:t>args</w:t>
+      </w:r>
+      <w:proofErr w:type="spellEnd"/>
       <w:r>
         <w:rPr>
           <w:rFonts w:ascii="Consolas" w:eastAsia="Times New Roman" w:hAnsi="Consolas" w:cs="Consolas"/>
@@ -6864,7 +8222,27 @@
           <w:sz w:val="18"/>
           <w:szCs w:val="18"/>
         </w:rPr>
-        <w:t xml:space="preserve"> myDouble </w:t>
+        <w:t xml:space="preserve"> </w:t>
+      </w:r>
+      <w:proofErr w:type="spellStart"/>
+      <w:r>
+        <w:rPr>
+          <w:rFonts w:ascii="Consolas" w:eastAsia="Times New Roman" w:hAnsi="Consolas" w:cs="Consolas"/>
+          <w:color w:val="000000"/>
+          <w:sz w:val="18"/>
+          <w:szCs w:val="18"/>
+        </w:rPr>
+        <w:t>myDouble</w:t>
+      </w:r>
+      <w:proofErr w:type="spellEnd"/>
+      <w:r>
+        <w:rPr>
+          <w:rFonts w:ascii="Consolas" w:eastAsia="Times New Roman" w:hAnsi="Consolas" w:cs="Consolas"/>
+          <w:color w:val="000000"/>
+          <w:sz w:val="18"/>
+          <w:szCs w:val="18"/>
+        </w:rPr>
+        <w:t xml:space="preserve"> </w:t>
       </w:r>
       <w:r>
         <w:rPr>
@@ -6936,7 +8314,27 @@
           <w:sz w:val="18"/>
           <w:szCs w:val="18"/>
         </w:rPr>
-        <w:t xml:space="preserve"> myInt </w:t>
+        <w:t xml:space="preserve"> </w:t>
+      </w:r>
+      <w:proofErr w:type="spellStart"/>
+      <w:r>
+        <w:rPr>
+          <w:rFonts w:ascii="Consolas" w:eastAsia="Times New Roman" w:hAnsi="Consolas" w:cs="Consolas"/>
+          <w:color w:val="000000"/>
+          <w:sz w:val="18"/>
+          <w:szCs w:val="18"/>
+        </w:rPr>
+        <w:t>myInt</w:t>
+      </w:r>
+      <w:proofErr w:type="spellEnd"/>
+      <w:r>
+        <w:rPr>
+          <w:rFonts w:ascii="Consolas" w:eastAsia="Times New Roman" w:hAnsi="Consolas" w:cs="Consolas"/>
+          <w:color w:val="000000"/>
+          <w:sz w:val="18"/>
+          <w:szCs w:val="18"/>
+        </w:rPr>
+        <w:t xml:space="preserve"> </w:t>
       </w:r>
       <w:r>
         <w:rPr>
@@ -6990,8 +8388,19 @@
           <w:sz w:val="18"/>
           <w:szCs w:val="18"/>
         </w:rPr>
-        <w:t xml:space="preserve"> myDouble</w:t>
-      </w:r>
+        <w:t xml:space="preserve"> </w:t>
+      </w:r>
+      <w:proofErr w:type="spellStart"/>
+      <w:r>
+        <w:rPr>
+          <w:rFonts w:ascii="Consolas" w:eastAsia="Times New Roman" w:hAnsi="Consolas" w:cs="Consolas"/>
+          <w:color w:val="000000"/>
+          <w:sz w:val="18"/>
+          <w:szCs w:val="18"/>
+        </w:rPr>
+        <w:t>myDouble</w:t>
+      </w:r>
+      <w:proofErr w:type="spellEnd"/>
       <w:r>
         <w:rPr>
           <w:rFonts w:ascii="Consolas" w:eastAsia="Times New Roman" w:hAnsi="Consolas" w:cs="Consolas"/>
@@ -7037,6 +8446,7 @@
         </w:rPr>
         <w:t xml:space="preserve">    </w:t>
       </w:r>
+      <w:proofErr w:type="spellStart"/>
       <w:r>
         <w:rPr>
           <w:rFonts w:ascii="Consolas" w:eastAsia="Times New Roman" w:hAnsi="Consolas" w:cs="Consolas"/>
@@ -7082,6 +8492,7 @@
         </w:rPr>
         <w:t>println</w:t>
       </w:r>
+      <w:proofErr w:type="spellEnd"/>
       <w:r>
         <w:rPr>
           <w:rFonts w:ascii="Consolas" w:eastAsia="Times New Roman" w:hAnsi="Consolas" w:cs="Consolas"/>
@@ -7091,6 +8502,7 @@
         </w:rPr>
         <w:t>(</w:t>
       </w:r>
+      <w:proofErr w:type="spellStart"/>
       <w:r>
         <w:rPr>
           <w:rFonts w:ascii="Consolas" w:eastAsia="Times New Roman" w:hAnsi="Consolas" w:cs="Consolas"/>
@@ -7100,6 +8512,7 @@
         </w:rPr>
         <w:t>myDouble</w:t>
       </w:r>
+      <w:proofErr w:type="spellEnd"/>
       <w:r>
         <w:rPr>
           <w:rFonts w:ascii="Consolas" w:eastAsia="Times New Roman" w:hAnsi="Consolas" w:cs="Consolas"/>
@@ -7145,6 +8558,7 @@
         </w:rPr>
         <w:t xml:space="preserve">    </w:t>
       </w:r>
+      <w:proofErr w:type="spellStart"/>
       <w:r>
         <w:rPr>
           <w:rFonts w:ascii="Consolas" w:eastAsia="Times New Roman" w:hAnsi="Consolas" w:cs="Consolas"/>
@@ -7190,6 +8604,7 @@
         </w:rPr>
         <w:t>println</w:t>
       </w:r>
+      <w:proofErr w:type="spellEnd"/>
       <w:r>
         <w:rPr>
           <w:rFonts w:ascii="Consolas" w:eastAsia="Times New Roman" w:hAnsi="Consolas" w:cs="Consolas"/>
@@ -7199,6 +8614,7 @@
         </w:rPr>
         <w:t>(</w:t>
       </w:r>
+      <w:proofErr w:type="spellStart"/>
       <w:r>
         <w:rPr>
           <w:rFonts w:ascii="Consolas" w:eastAsia="Times New Roman" w:hAnsi="Consolas" w:cs="Consolas"/>
@@ -7208,6 +8624,7 @@
         </w:rPr>
         <w:t>myInt</w:t>
       </w:r>
+      <w:proofErr w:type="spellEnd"/>
       <w:r>
         <w:rPr>
           <w:rFonts w:ascii="Consolas" w:eastAsia="Times New Roman" w:hAnsi="Consolas" w:cs="Consolas"/>
@@ -7372,6 +8789,7 @@
           <w:szCs w:val="18"/>
         </w:rPr>
       </w:pPr>
+      <w:proofErr w:type="gramStart"/>
       <w:r>
         <w:rPr>
           <w:rFonts w:ascii="Consolas" w:eastAsia="Times New Roman" w:hAnsi="Consolas" w:cs="Consolas"/>
@@ -7381,6 +8799,7 @@
         </w:rPr>
         <w:t>public</w:t>
       </w:r>
+      <w:proofErr w:type="gramEnd"/>
       <w:r>
         <w:rPr>
           <w:rFonts w:ascii="Consolas" w:eastAsia="Times New Roman" w:hAnsi="Consolas" w:cs="Consolas"/>
@@ -7542,8 +8961,19 @@
           <w:sz w:val="18"/>
           <w:szCs w:val="18"/>
         </w:rPr>
-        <w:t xml:space="preserve"> args</w:t>
-      </w:r>
+        <w:t xml:space="preserve"> </w:t>
+      </w:r>
+      <w:proofErr w:type="spellStart"/>
+      <w:r>
+        <w:rPr>
+          <w:rFonts w:ascii="Consolas" w:eastAsia="Times New Roman" w:hAnsi="Consolas" w:cs="Consolas"/>
+          <w:color w:val="000000"/>
+          <w:sz w:val="18"/>
+          <w:szCs w:val="18"/>
+        </w:rPr>
+        <w:t>args</w:t>
+      </w:r>
+      <w:proofErr w:type="spellEnd"/>
       <w:r>
         <w:rPr>
           <w:rFonts w:ascii="Consolas" w:eastAsia="Times New Roman" w:hAnsi="Consolas" w:cs="Consolas"/>
@@ -7605,7 +9035,27 @@
           <w:sz w:val="18"/>
           <w:szCs w:val="18"/>
         </w:rPr>
-        <w:t xml:space="preserve"> myInt </w:t>
+        <w:t xml:space="preserve"> </w:t>
+      </w:r>
+      <w:proofErr w:type="spellStart"/>
+      <w:r>
+        <w:rPr>
+          <w:rFonts w:ascii="Consolas" w:eastAsia="Times New Roman" w:hAnsi="Consolas" w:cs="Consolas"/>
+          <w:color w:val="000000"/>
+          <w:sz w:val="18"/>
+          <w:szCs w:val="18"/>
+        </w:rPr>
+        <w:t>myInt</w:t>
+      </w:r>
+      <w:proofErr w:type="spellEnd"/>
+      <w:r>
+        <w:rPr>
+          <w:rFonts w:ascii="Consolas" w:eastAsia="Times New Roman" w:hAnsi="Consolas" w:cs="Consolas"/>
+          <w:color w:val="000000"/>
+          <w:sz w:val="18"/>
+          <w:szCs w:val="18"/>
+        </w:rPr>
+        <w:t xml:space="preserve"> </w:t>
       </w:r>
       <w:r>
         <w:rPr>
@@ -7677,7 +9127,27 @@
           <w:sz w:val="18"/>
           <w:szCs w:val="18"/>
         </w:rPr>
-        <w:t xml:space="preserve"> myDouble </w:t>
+        <w:t xml:space="preserve"> </w:t>
+      </w:r>
+      <w:proofErr w:type="spellStart"/>
+      <w:r>
+        <w:rPr>
+          <w:rFonts w:ascii="Consolas" w:eastAsia="Times New Roman" w:hAnsi="Consolas" w:cs="Consolas"/>
+          <w:color w:val="000000"/>
+          <w:sz w:val="18"/>
+          <w:szCs w:val="18"/>
+        </w:rPr>
+        <w:t>myDouble</w:t>
+      </w:r>
+      <w:proofErr w:type="spellEnd"/>
+      <w:r>
+        <w:rPr>
+          <w:rFonts w:ascii="Consolas" w:eastAsia="Times New Roman" w:hAnsi="Consolas" w:cs="Consolas"/>
+          <w:color w:val="000000"/>
+          <w:sz w:val="18"/>
+          <w:szCs w:val="18"/>
+        </w:rPr>
+        <w:t xml:space="preserve"> </w:t>
       </w:r>
       <w:r>
         <w:rPr>
@@ -7695,8 +9165,19 @@
           <w:sz w:val="18"/>
           <w:szCs w:val="18"/>
         </w:rPr>
-        <w:t xml:space="preserve"> myInt</w:t>
-      </w:r>
+        <w:t xml:space="preserve"> </w:t>
+      </w:r>
+      <w:proofErr w:type="spellStart"/>
+      <w:r>
+        <w:rPr>
+          <w:rFonts w:ascii="Consolas" w:eastAsia="Times New Roman" w:hAnsi="Consolas" w:cs="Consolas"/>
+          <w:color w:val="000000"/>
+          <w:sz w:val="18"/>
+          <w:szCs w:val="18"/>
+        </w:rPr>
+        <w:t>myInt</w:t>
+      </w:r>
+      <w:proofErr w:type="spellEnd"/>
       <w:r>
         <w:rPr>
           <w:rFonts w:ascii="Consolas" w:eastAsia="Times New Roman" w:hAnsi="Consolas" w:cs="Consolas"/>
@@ -7742,6 +9223,7 @@
         </w:rPr>
         <w:t xml:space="preserve">   </w:t>
       </w:r>
+      <w:proofErr w:type="spellStart"/>
       <w:r>
         <w:rPr>
           <w:rFonts w:ascii="Consolas" w:eastAsia="Times New Roman" w:hAnsi="Consolas" w:cs="Consolas"/>
@@ -7787,6 +9269,7 @@
         </w:rPr>
         <w:t>println</w:t>
       </w:r>
+      <w:proofErr w:type="spellEnd"/>
       <w:r>
         <w:rPr>
           <w:rFonts w:ascii="Consolas" w:eastAsia="Times New Roman" w:hAnsi="Consolas" w:cs="Consolas"/>
@@ -7796,6 +9279,7 @@
         </w:rPr>
         <w:t>(</w:t>
       </w:r>
+      <w:proofErr w:type="spellStart"/>
       <w:r>
         <w:rPr>
           <w:rFonts w:ascii="Consolas" w:eastAsia="Times New Roman" w:hAnsi="Consolas" w:cs="Consolas"/>
@@ -7805,6 +9289,7 @@
         </w:rPr>
         <w:t>myInt</w:t>
       </w:r>
+      <w:proofErr w:type="spellEnd"/>
       <w:r>
         <w:rPr>
           <w:rFonts w:ascii="Consolas" w:eastAsia="Times New Roman" w:hAnsi="Consolas" w:cs="Consolas"/>
@@ -7859,6 +9344,7 @@
         </w:rPr>
         <w:t xml:space="preserve">  </w:t>
       </w:r>
+      <w:proofErr w:type="spellStart"/>
       <w:r>
         <w:rPr>
           <w:rFonts w:ascii="Consolas" w:eastAsia="Times New Roman" w:hAnsi="Consolas" w:cs="Consolas"/>
@@ -7904,6 +9390,7 @@
         </w:rPr>
         <w:t>println</w:t>
       </w:r>
+      <w:proofErr w:type="spellEnd"/>
       <w:r>
         <w:rPr>
           <w:rFonts w:ascii="Consolas" w:eastAsia="Times New Roman" w:hAnsi="Consolas" w:cs="Consolas"/>
@@ -7913,6 +9400,7 @@
         </w:rPr>
         <w:t>(</w:t>
       </w:r>
+      <w:proofErr w:type="spellStart"/>
       <w:r>
         <w:rPr>
           <w:rFonts w:ascii="Consolas" w:eastAsia="Times New Roman" w:hAnsi="Consolas" w:cs="Consolas"/>
@@ -7922,6 +9410,7 @@
         </w:rPr>
         <w:t>myDouble</w:t>
       </w:r>
+      <w:proofErr w:type="spellEnd"/>
       <w:r>
         <w:rPr>
           <w:rFonts w:ascii="Consolas" w:eastAsia="Times New Roman" w:hAnsi="Consolas" w:cs="Consolas"/>
@@ -8143,8 +9632,36 @@
           <w:szCs w:val="20"/>
         </w:rPr>
         <w:br/>
-        <w:t>&gt;&gt; y = str(x)</w:t>
-      </w:r>
+        <w:t xml:space="preserve">&gt;&gt; y = </w:t>
+      </w:r>
+      <w:proofErr w:type="spellStart"/>
+      <w:r>
+        <w:rPr>
+          <w:rFonts w:ascii="Consolas" w:hAnsi="Consolas" w:cs="Consolas"/>
+          <w:sz w:val="20"/>
+          <w:szCs w:val="20"/>
+        </w:rPr>
+        <w:t>str</w:t>
+      </w:r>
+      <w:proofErr w:type="spellEnd"/>
+      <w:r>
+        <w:rPr>
+          <w:rFonts w:ascii="Consolas" w:hAnsi="Consolas" w:cs="Consolas"/>
+          <w:sz w:val="20"/>
+          <w:szCs w:val="20"/>
+        </w:rPr>
+        <w:t>(x</w:t>
+      </w:r>
+      <w:proofErr w:type="gramStart"/>
+      <w:r>
+        <w:rPr>
+          <w:rFonts w:ascii="Consolas" w:hAnsi="Consolas" w:cs="Consolas"/>
+          <w:sz w:val="20"/>
+          <w:szCs w:val="20"/>
+        </w:rPr>
+        <w:t>)</w:t>
+      </w:r>
+      <w:proofErr w:type="gramEnd"/>
       <w:r>
         <w:rPr>
           <w:rFonts w:ascii="Consolas" w:hAnsi="Consolas" w:cs="Consolas"/>
@@ -8161,7 +9678,25 @@
           <w:szCs w:val="20"/>
         </w:rPr>
         <w:br/>
-        <w:t>&gt;&gt; print ('x=',x,'type(</w:t>
+        <w:t>&gt;&gt; print ('x=',</w:t>
+      </w:r>
+      <w:proofErr w:type="spellStart"/>
+      <w:r>
+        <w:rPr>
+          <w:rFonts w:ascii="Consolas" w:hAnsi="Consolas" w:cs="Consolas"/>
+          <w:sz w:val="20"/>
+          <w:szCs w:val="20"/>
+        </w:rPr>
+        <w:t>x,'type</w:t>
+      </w:r>
+      <w:proofErr w:type="spellEnd"/>
+      <w:r>
+        <w:rPr>
+          <w:rFonts w:ascii="Consolas" w:hAnsi="Consolas" w:cs="Consolas"/>
+          <w:sz w:val="20"/>
+          <w:szCs w:val="20"/>
+        </w:rPr>
+        <w:t>(</w:t>
       </w:r>
       <w:r>
         <w:rPr>
@@ -8202,7 +9737,25 @@
           <w:szCs w:val="20"/>
         </w:rPr>
         <w:br/>
-        <w:t xml:space="preserve">      x=3 type(y)=&lt;class 'str'&gt; z=3.0</w:t>
+        <w:t xml:space="preserve">      x=3 type(y)=&lt;class '</w:t>
+      </w:r>
+      <w:proofErr w:type="spellStart"/>
+      <w:r>
+        <w:rPr>
+          <w:rFonts w:ascii="Consolas" w:hAnsi="Consolas" w:cs="Consolas"/>
+          <w:sz w:val="20"/>
+          <w:szCs w:val="20"/>
+        </w:rPr>
+        <w:t>str</w:t>
+      </w:r>
+      <w:proofErr w:type="spellEnd"/>
+      <w:r>
+        <w:rPr>
+          <w:rFonts w:ascii="Consolas" w:hAnsi="Consolas" w:cs="Consolas"/>
+          <w:sz w:val="20"/>
+          <w:szCs w:val="20"/>
+        </w:rPr>
+        <w:t>'&gt; z=3.0</w:t>
       </w:r>
       <w:r>
         <w:rPr>
@@ -8529,55 +10082,133 @@
           <w:rFonts w:ascii="Consolas" w:hAnsi="Consolas" w:cstheme="minorBidi"/>
         </w:rPr>
         <w:lastRenderedPageBreak/>
-        <w:t>&gt;&gt; my_dict={}</w:t>
-      </w:r>
+        <w:t xml:space="preserve">&gt;&gt; </w:t>
+      </w:r>
+      <w:proofErr w:type="spellStart"/>
       <w:r>
         <w:rPr>
           <w:rFonts w:ascii="Consolas" w:hAnsi="Consolas" w:cstheme="minorBidi"/>
         </w:rPr>
-        <w:br/>
-      </w:r>
+        <w:t>my_dict</w:t>
+      </w:r>
+      <w:proofErr w:type="spellEnd"/>
+      <w:proofErr w:type="gramStart"/>
       <w:r>
         <w:rPr>
           <w:rFonts w:ascii="Consolas" w:hAnsi="Consolas" w:cstheme="minorBidi"/>
         </w:rPr>
-        <w:t>&gt;&gt; my_list=[]</w:t>
-      </w:r>
+        <w:t>={</w:t>
+      </w:r>
+      <w:proofErr w:type="gramEnd"/>
       <w:r>
         <w:rPr>
           <w:rFonts w:ascii="Consolas" w:hAnsi="Consolas" w:cstheme="minorBidi"/>
         </w:rPr>
-        <w:br/>
+        <w:t>}</w:t>
       </w:r>
       <w:r>
         <w:rPr>
           <w:rFonts w:ascii="Consolas" w:hAnsi="Consolas" w:cstheme="minorBidi"/>
         </w:rPr>
-        <w:t>&gt;&gt; my_str=""</w:t>
+        <w:br/>
       </w:r>
       <w:r>
         <w:rPr>
           <w:rFonts w:ascii="Consolas" w:hAnsi="Consolas" w:cstheme="minorBidi"/>
         </w:rPr>
-        <w:br/>
-      </w:r>
+        <w:t xml:space="preserve">&gt;&gt; </w:t>
+      </w:r>
+      <w:proofErr w:type="spellStart"/>
       <w:r>
         <w:rPr>
           <w:rFonts w:ascii="Consolas" w:hAnsi="Consolas" w:cstheme="minorBidi"/>
         </w:rPr>
-        <w:t>&gt;&gt; my_tup=()</w:t>
-      </w:r>
+        <w:t>my_list</w:t>
+      </w:r>
+      <w:proofErr w:type="spellEnd"/>
       <w:r>
         <w:rPr>
           <w:rFonts w:ascii="Consolas" w:hAnsi="Consolas" w:cstheme="minorBidi"/>
         </w:rPr>
-        <w:br/>
+        <w:t>=[]</w:t>
       </w:r>
       <w:r>
         <w:rPr>
           <w:rFonts w:ascii="Consolas" w:hAnsi="Consolas" w:cstheme="minorBidi"/>
         </w:rPr>
-        <w:t>&gt;&gt; my_set=set()</w:t>
+        <w:br/>
+      </w:r>
+      <w:r>
+        <w:rPr>
+          <w:rFonts w:ascii="Consolas" w:hAnsi="Consolas" w:cstheme="minorBidi"/>
+        </w:rPr>
+        <w:t xml:space="preserve">&gt;&gt; </w:t>
+      </w:r>
+      <w:proofErr w:type="spellStart"/>
+      <w:r>
+        <w:rPr>
+          <w:rFonts w:ascii="Consolas" w:hAnsi="Consolas" w:cstheme="minorBidi"/>
+        </w:rPr>
+        <w:t>my_str</w:t>
+      </w:r>
+      <w:proofErr w:type="spellEnd"/>
+      <w:r>
+        <w:rPr>
+          <w:rFonts w:ascii="Consolas" w:hAnsi="Consolas" w:cstheme="minorBidi"/>
+        </w:rPr>
+        <w:t>=""</w:t>
+      </w:r>
+      <w:r>
+        <w:rPr>
+          <w:rFonts w:ascii="Consolas" w:hAnsi="Consolas" w:cstheme="minorBidi"/>
+        </w:rPr>
+        <w:br/>
+      </w:r>
+      <w:r>
+        <w:rPr>
+          <w:rFonts w:ascii="Consolas" w:hAnsi="Consolas" w:cstheme="minorBidi"/>
+        </w:rPr>
+        <w:t xml:space="preserve">&gt;&gt; </w:t>
+      </w:r>
+      <w:proofErr w:type="spellStart"/>
+      <w:r>
+        <w:rPr>
+          <w:rFonts w:ascii="Consolas" w:hAnsi="Consolas" w:cstheme="minorBidi"/>
+        </w:rPr>
+        <w:t>my_tup</w:t>
+      </w:r>
+      <w:proofErr w:type="spellEnd"/>
+      <w:r>
+        <w:rPr>
+          <w:rFonts w:ascii="Consolas" w:hAnsi="Consolas" w:cstheme="minorBidi"/>
+        </w:rPr>
+        <w:t>=()</w:t>
+      </w:r>
+      <w:r>
+        <w:rPr>
+          <w:rFonts w:ascii="Consolas" w:hAnsi="Consolas" w:cstheme="minorBidi"/>
+        </w:rPr>
+        <w:br/>
+      </w:r>
+      <w:r>
+        <w:rPr>
+          <w:rFonts w:ascii="Consolas" w:hAnsi="Consolas" w:cstheme="minorBidi"/>
+        </w:rPr>
+        <w:t xml:space="preserve">&gt;&gt; </w:t>
+      </w:r>
+      <w:proofErr w:type="spellStart"/>
+      <w:r>
+        <w:rPr>
+          <w:rFonts w:ascii="Consolas" w:hAnsi="Consolas" w:cstheme="minorBidi"/>
+        </w:rPr>
+        <w:t>my_set</w:t>
+      </w:r>
+      <w:proofErr w:type="spellEnd"/>
+      <w:r>
+        <w:rPr>
+          <w:rFonts w:ascii="Consolas" w:hAnsi="Consolas" w:cstheme="minorBidi"/>
+        </w:rPr>
+        <w:t>=set()</w:t>
       </w:r>
       <w:r>
         <w:rPr>
@@ -8669,7 +10300,29 @@
         <w:rPr>
           <w:rFonts w:ascii="Consolas" w:hAnsi="Consolas" w:cstheme="minorBidi"/>
         </w:rPr>
-        <w:t>{bool(my_dict)},</w:t>
+        <w:t>{</w:t>
+      </w:r>
+      <w:proofErr w:type="gramStart"/>
+      <w:r>
+        <w:rPr>
+          <w:rFonts w:ascii="Consolas" w:hAnsi="Consolas" w:cstheme="minorBidi"/>
+        </w:rPr>
+        <w:t>bool(</w:t>
+      </w:r>
+      <w:proofErr w:type="spellStart"/>
+      <w:proofErr w:type="gramEnd"/>
+      <w:r>
+        <w:rPr>
+          <w:rFonts w:ascii="Consolas" w:hAnsi="Consolas" w:cstheme="minorBidi"/>
+        </w:rPr>
+        <w:t>my_dict</w:t>
+      </w:r>
+      <w:proofErr w:type="spellEnd"/>
+      <w:r>
+        <w:rPr>
+          <w:rFonts w:ascii="Consolas" w:hAnsi="Consolas" w:cstheme="minorBidi"/>
+        </w:rPr>
+        <w:t>)},</w:t>
       </w:r>
     </w:p>
     <w:p>
@@ -8699,7 +10352,29 @@
         <w:rPr>
           <w:rFonts w:ascii="Consolas" w:hAnsi="Consolas" w:cstheme="minorBidi"/>
         </w:rPr>
-        <w:t>{bool(my_list)},</w:t>
+        <w:t>{</w:t>
+      </w:r>
+      <w:proofErr w:type="gramStart"/>
+      <w:r>
+        <w:rPr>
+          <w:rFonts w:ascii="Consolas" w:hAnsi="Consolas" w:cstheme="minorBidi"/>
+        </w:rPr>
+        <w:t>bool(</w:t>
+      </w:r>
+      <w:proofErr w:type="spellStart"/>
+      <w:proofErr w:type="gramEnd"/>
+      <w:r>
+        <w:rPr>
+          <w:rFonts w:ascii="Consolas" w:hAnsi="Consolas" w:cstheme="minorBidi"/>
+        </w:rPr>
+        <w:t>my_list</w:t>
+      </w:r>
+      <w:proofErr w:type="spellEnd"/>
+      <w:r>
+        <w:rPr>
+          <w:rFonts w:ascii="Consolas" w:hAnsi="Consolas" w:cstheme="minorBidi"/>
+        </w:rPr>
+        <w:t>)},</w:t>
       </w:r>
     </w:p>
     <w:p>
@@ -8729,7 +10404,29 @@
         <w:rPr>
           <w:rFonts w:ascii="Consolas" w:hAnsi="Consolas" w:cstheme="minorBidi"/>
         </w:rPr>
-        <w:t>{bool(my_str)},</w:t>
+        <w:t>{</w:t>
+      </w:r>
+      <w:proofErr w:type="gramStart"/>
+      <w:r>
+        <w:rPr>
+          <w:rFonts w:ascii="Consolas" w:hAnsi="Consolas" w:cstheme="minorBidi"/>
+        </w:rPr>
+        <w:t>bool(</w:t>
+      </w:r>
+      <w:proofErr w:type="spellStart"/>
+      <w:proofErr w:type="gramEnd"/>
+      <w:r>
+        <w:rPr>
+          <w:rFonts w:ascii="Consolas" w:hAnsi="Consolas" w:cstheme="minorBidi"/>
+        </w:rPr>
+        <w:t>my_str</w:t>
+      </w:r>
+      <w:proofErr w:type="spellEnd"/>
+      <w:r>
+        <w:rPr>
+          <w:rFonts w:ascii="Consolas" w:hAnsi="Consolas" w:cstheme="minorBidi"/>
+        </w:rPr>
+        <w:t>)},</w:t>
       </w:r>
       <w:r>
         <w:rPr>
@@ -8756,7 +10453,21 @@
         <w:rPr>
           <w:rFonts w:ascii="Consolas" w:hAnsi="Consolas" w:cstheme="minorBidi"/>
         </w:rPr>
-        <w:t>{bool(my_tup)},</w:t>
+        <w:t>{bool(</w:t>
+      </w:r>
+      <w:proofErr w:type="spellStart"/>
+      <w:r>
+        <w:rPr>
+          <w:rFonts w:ascii="Consolas" w:hAnsi="Consolas" w:cstheme="minorBidi"/>
+        </w:rPr>
+        <w:t>my_tup</w:t>
+      </w:r>
+      <w:proofErr w:type="spellEnd"/>
+      <w:r>
+        <w:rPr>
+          <w:rFonts w:ascii="Consolas" w:hAnsi="Consolas" w:cstheme="minorBidi"/>
+        </w:rPr>
+        <w:t>)},</w:t>
       </w:r>
     </w:p>
     <w:p>
@@ -8786,7 +10497,29 @@
         <w:rPr>
           <w:rFonts w:ascii="Consolas" w:hAnsi="Consolas" w:cstheme="minorBidi"/>
         </w:rPr>
-        <w:t>{bool(my_set)},</w:t>
+        <w:t>{</w:t>
+      </w:r>
+      <w:proofErr w:type="gramStart"/>
+      <w:r>
+        <w:rPr>
+          <w:rFonts w:ascii="Consolas" w:hAnsi="Consolas" w:cstheme="minorBidi"/>
+        </w:rPr>
+        <w:t>bool(</w:t>
+      </w:r>
+      <w:proofErr w:type="spellStart"/>
+      <w:proofErr w:type="gramEnd"/>
+      <w:r>
+        <w:rPr>
+          <w:rFonts w:ascii="Consolas" w:hAnsi="Consolas" w:cstheme="minorBidi"/>
+        </w:rPr>
+        <w:t>my_set</w:t>
+      </w:r>
+      <w:proofErr w:type="spellEnd"/>
+      <w:r>
+        <w:rPr>
+          <w:rFonts w:ascii="Consolas" w:hAnsi="Consolas" w:cstheme="minorBidi"/>
+        </w:rPr>
+        <w:t>)},</w:t>
       </w:r>
     </w:p>
     <w:p>
@@ -8815,7 +10548,21 @@
         <w:rPr>
           <w:rFonts w:ascii="Consolas" w:hAnsi="Consolas" w:cstheme="minorBidi"/>
         </w:rPr>
-        <w:t>{bool(None)}</w:t>
+        <w:t>{</w:t>
+      </w:r>
+      <w:proofErr w:type="gramStart"/>
+      <w:r>
+        <w:rPr>
+          <w:rFonts w:ascii="Consolas" w:hAnsi="Consolas" w:cstheme="minorBidi"/>
+        </w:rPr>
+        <w:t>bool(</w:t>
+      </w:r>
+      <w:proofErr w:type="gramEnd"/>
+      <w:r>
+        <w:rPr>
+          <w:rFonts w:ascii="Consolas" w:hAnsi="Consolas" w:cstheme="minorBidi"/>
+        </w:rPr>
+        <w:t>None)}</w:t>
       </w:r>
       <w:r>
         <w:rPr>
@@ -8837,7 +10584,21 @@
         <w:rPr>
           <w:rFonts w:ascii="Consolas" w:hAnsi="Consolas" w:cstheme="minorBidi"/>
         </w:rPr>
-        <w:t>...     {bool(0)}</w:t>
+        <w:t>...     {</w:t>
+      </w:r>
+      <w:proofErr w:type="gramStart"/>
+      <w:r>
+        <w:rPr>
+          <w:rFonts w:ascii="Consolas" w:hAnsi="Consolas" w:cstheme="minorBidi"/>
+        </w:rPr>
+        <w:t>bool(</w:t>
+      </w:r>
+      <w:proofErr w:type="gramEnd"/>
+      <w:r>
+        <w:rPr>
+          <w:rFonts w:ascii="Consolas" w:hAnsi="Consolas" w:cstheme="minorBidi"/>
+        </w:rPr>
+        <w:t>0)}</w:t>
       </w:r>
     </w:p>
     <w:p>
@@ -8882,18 +10643,22 @@
         </w:rPr>
         <w:t>&gt;&gt;</w:t>
       </w:r>
+      <w:proofErr w:type="gramStart"/>
       <w:r>
         <w:rPr>
           <w:rFonts w:ascii="Consolas" w:hAnsi="Consolas" w:cstheme="minorBidi"/>
         </w:rPr>
         <w:t>print(</w:t>
       </w:r>
+      <w:proofErr w:type="spellStart"/>
+      <w:proofErr w:type="gramEnd"/>
       <w:r>
         <w:rPr>
           <w:rFonts w:ascii="Consolas" w:hAnsi="Consolas" w:cstheme="minorBidi"/>
         </w:rPr>
         <w:t>massege</w:t>
       </w:r>
+      <w:proofErr w:type="spellEnd"/>
       <w:r>
         <w:rPr>
           <w:rFonts w:ascii="Consolas" w:hAnsi="Consolas" w:cstheme="minorBidi"/>
@@ -8905,6 +10670,12 @@
           <w:rFonts w:ascii="Consolas" w:hAnsi="Consolas" w:cstheme="minorBidi"/>
         </w:rPr>
         <w:br/>
+      </w:r>
+      <w:proofErr w:type="spellStart"/>
+      <w:r>
+        <w:rPr>
+          <w:rFonts w:ascii="Consolas" w:hAnsi="Consolas" w:cstheme="minorBidi"/>
+        </w:rPr>
         <w:t>False,False,False,False,False,False</w:t>
       </w:r>
       <w:r>
@@ -8913,6 +10684,7 @@
         </w:rPr>
         <w:t>,False</w:t>
       </w:r>
+      <w:proofErr w:type="spellEnd"/>
     </w:p>
     <w:sectPr>
       <w:headerReference w:type="default" r:id="rId11"/>
@@ -9369,7 +11141,7 @@
               <w:vertAlign w:val="subscript"/>
               <w:rtl/>
             </w:rPr>
-            <w:t>מבוא שיעור 1</w:t>
+            <w:t>טיפוס נתונים</w:t>
           </w:r>
         </w:p>
         <w:p>
@@ -9480,7 +11252,7 @@
               <w:rtl/>
               <w:lang w:val="he-IL"/>
             </w:rPr>
-            <w:t>3</w:t>
+            <w:t>8</w:t>
           </w:r>
           <w:r>
             <w:rPr>
@@ -12696,7 +14468,7 @@
 </file>
 
 <file path=customXml/itemProps1.xml><?xml version="1.0" encoding="utf-8"?>
-<ds:datastoreItem xmlns:ds="http://schemas.openxmlformats.org/officeDocument/2006/customXml" ds:itemID="{6E82844A-DADD-49EA-9243-EE494E7B3B47}">
+<ds:datastoreItem xmlns:ds="http://schemas.openxmlformats.org/officeDocument/2006/customXml" ds:itemID="{24C1C298-6E2F-432D-9858-739E63474B7F}">
   <ds:schemaRefs>
     <ds:schemaRef ds:uri="http://schemas.openxmlformats.org/officeDocument/2006/bibliography"/>
   </ds:schemaRefs>

</xml_diff>